<commit_message>
Made changes to the desktop application. Updated the functional requirements of the URS
</commit_message>
<xml_diff>
--- a/URS - Hristo Ganchev.docx
+++ b/URS - Hristo Ganchev.docx
@@ -196,7 +196,25 @@
           <w:szCs w:val="24"/>
           <w:lang w:val="en-US"/>
         </w:rPr>
-        <w:t xml:space="preserve"> Rachelsmolen R10, 5623 PE Eindhoven</w:t>
+        <w:t xml:space="preserve"> </w:t>
+      </w:r>
+      <w:proofErr w:type="spellStart"/>
+      <w:r>
+        <w:rPr>
+          <w:sz w:val="24"/>
+          <w:szCs w:val="24"/>
+          <w:lang w:val="en-US"/>
+        </w:rPr>
+        <w:t>Rachelsmolen</w:t>
+      </w:r>
+      <w:proofErr w:type="spellEnd"/>
+      <w:r>
+        <w:rPr>
+          <w:sz w:val="24"/>
+          <w:szCs w:val="24"/>
+          <w:lang w:val="en-US"/>
+        </w:rPr>
+        <w:t xml:space="preserve"> R10, 5623 PE Eindhoven</w:t>
       </w:r>
     </w:p>
     <w:p>
@@ -989,8 +1007,18 @@
           <w:szCs w:val="24"/>
           <w:lang w:val="en-US"/>
         </w:rPr>
-        <w:t>Write reviews and rate video games</w:t>
+        <w:t xml:space="preserve">Write reviews and rate video </w:t>
       </w:r>
+      <w:proofErr w:type="gramStart"/>
+      <w:r>
+        <w:rPr>
+          <w:sz w:val="24"/>
+          <w:szCs w:val="24"/>
+          <w:lang w:val="en-US"/>
+        </w:rPr>
+        <w:t>games</w:t>
+      </w:r>
+      <w:proofErr w:type="gramEnd"/>
     </w:p>
     <w:p>
       <w:pPr>
@@ -1011,8 +1039,18 @@
           <w:szCs w:val="24"/>
           <w:lang w:val="en-US"/>
         </w:rPr>
-        <w:t>Create an account</w:t>
+        <w:t xml:space="preserve">Create an </w:t>
       </w:r>
+      <w:proofErr w:type="gramStart"/>
+      <w:r>
+        <w:rPr>
+          <w:sz w:val="24"/>
+          <w:szCs w:val="24"/>
+          <w:lang w:val="en-US"/>
+        </w:rPr>
+        <w:t>account</w:t>
+      </w:r>
+      <w:proofErr w:type="gramEnd"/>
     </w:p>
     <w:p>
       <w:pPr>
@@ -1033,8 +1071,18 @@
           <w:szCs w:val="24"/>
           <w:lang w:val="en-US"/>
         </w:rPr>
-        <w:t>Get recommendations for video games they may like</w:t>
+        <w:t xml:space="preserve">Get recommendations for video games they may </w:t>
       </w:r>
+      <w:proofErr w:type="gramStart"/>
+      <w:r>
+        <w:rPr>
+          <w:sz w:val="24"/>
+          <w:szCs w:val="24"/>
+          <w:lang w:val="en-US"/>
+        </w:rPr>
+        <w:t>like</w:t>
+      </w:r>
+      <w:proofErr w:type="gramEnd"/>
     </w:p>
     <w:p>
       <w:pPr>
@@ -1055,17 +1103,18 @@
           <w:szCs w:val="24"/>
           <w:lang w:val="en-US"/>
         </w:rPr>
-        <w:t>View statistics for video games based on genre</w:t>
+        <w:t xml:space="preserve">View statistics for video games based on </w:t>
       </w:r>
-    </w:p>
-    <w:p>
-      <w:pPr>
+      <w:proofErr w:type="gramStart"/>
+      <w:r>
         <w:rPr>
           <w:sz w:val="24"/>
           <w:szCs w:val="24"/>
           <w:lang w:val="en-US"/>
         </w:rPr>
-      </w:pPr>
+        <w:t>genre</w:t>
+      </w:r>
+      <w:proofErr w:type="gramEnd"/>
     </w:p>
     <w:p>
       <w:pPr>
@@ -1116,6 +1165,332 @@
       </w:r>
       <w:bookmarkEnd w:id="1"/>
     </w:p>
+    <w:tbl>
+      <w:tblPr>
+        <w:tblStyle w:val="a4"/>
+        <w:tblW w:w="9478" w:type="dxa"/>
+        <w:tblLook w:val="04A0" w:firstRow="1" w:lastRow="0" w:firstColumn="1" w:lastColumn="0" w:noHBand="0" w:noVBand="1"/>
+      </w:tblPr>
+      <w:tblGrid>
+        <w:gridCol w:w="883"/>
+        <w:gridCol w:w="8595"/>
+      </w:tblGrid>
+      <w:tr>
+        <w:trPr>
+          <w:trHeight w:val="639"/>
+        </w:trPr>
+        <w:tc>
+          <w:tcPr>
+            <w:tcW w:w="883" w:type="dxa"/>
+          </w:tcPr>
+          <w:p>
+            <w:pPr>
+              <w:rPr>
+                <w:b/>
+                <w:bCs/>
+                <w:lang w:val="en-US"/>
+              </w:rPr>
+            </w:pPr>
+            <w:r>
+              <w:rPr>
+                <w:b/>
+                <w:bCs/>
+                <w:lang w:val="en-US"/>
+              </w:rPr>
+              <w:t>FR 01</w:t>
+            </w:r>
+          </w:p>
+        </w:tc>
+        <w:tc>
+          <w:tcPr>
+            <w:tcW w:w="8595" w:type="dxa"/>
+          </w:tcPr>
+          <w:p>
+            <w:pPr>
+              <w:rPr>
+                <w:lang w:val="en-US"/>
+              </w:rPr>
+            </w:pPr>
+            <w:r>
+              <w:rPr>
+                <w:lang w:val="en-US"/>
+              </w:rPr>
+              <w:t>Desktop and web applications should be connected to a database.</w:t>
+            </w:r>
+          </w:p>
+        </w:tc>
+      </w:tr>
+      <w:tr>
+        <w:trPr>
+          <w:trHeight w:val="605"/>
+        </w:trPr>
+        <w:tc>
+          <w:tcPr>
+            <w:tcW w:w="883" w:type="dxa"/>
+          </w:tcPr>
+          <w:p>
+            <w:pPr>
+              <w:rPr>
+                <w:b/>
+                <w:bCs/>
+                <w:lang w:val="en-US"/>
+              </w:rPr>
+            </w:pPr>
+            <w:r>
+              <w:rPr>
+                <w:b/>
+                <w:bCs/>
+                <w:lang w:val="en-US"/>
+              </w:rPr>
+              <w:t>FR 02</w:t>
+            </w:r>
+          </w:p>
+        </w:tc>
+        <w:tc>
+          <w:tcPr>
+            <w:tcW w:w="8595" w:type="dxa"/>
+          </w:tcPr>
+          <w:p>
+            <w:pPr>
+              <w:rPr>
+                <w:lang w:val="en-US"/>
+              </w:rPr>
+            </w:pPr>
+            <w:r>
+              <w:rPr>
+                <w:lang w:val="en-US"/>
+              </w:rPr>
+              <w:t>The user should have the ability to make a registration.</w:t>
+            </w:r>
+          </w:p>
+        </w:tc>
+      </w:tr>
+      <w:tr>
+        <w:trPr>
+          <w:trHeight w:val="639"/>
+        </w:trPr>
+        <w:tc>
+          <w:tcPr>
+            <w:tcW w:w="883" w:type="dxa"/>
+          </w:tcPr>
+          <w:p>
+            <w:pPr>
+              <w:rPr>
+                <w:b/>
+                <w:bCs/>
+                <w:lang w:val="en-US"/>
+              </w:rPr>
+            </w:pPr>
+            <w:r>
+              <w:rPr>
+                <w:b/>
+                <w:bCs/>
+                <w:lang w:val="en-US"/>
+              </w:rPr>
+              <w:t>FR 03</w:t>
+            </w:r>
+          </w:p>
+        </w:tc>
+        <w:tc>
+          <w:tcPr>
+            <w:tcW w:w="8595" w:type="dxa"/>
+          </w:tcPr>
+          <w:p>
+            <w:pPr>
+              <w:rPr>
+                <w:lang w:val="en-US"/>
+              </w:rPr>
+            </w:pPr>
+            <w:r>
+              <w:rPr>
+                <w:lang w:val="en-US"/>
+              </w:rPr>
+              <w:t>The user should be able to make reviews for different games.</w:t>
+            </w:r>
+          </w:p>
+        </w:tc>
+      </w:tr>
+      <w:tr>
+        <w:trPr>
+          <w:trHeight w:val="605"/>
+        </w:trPr>
+        <w:tc>
+          <w:tcPr>
+            <w:tcW w:w="883" w:type="dxa"/>
+          </w:tcPr>
+          <w:p>
+            <w:pPr>
+              <w:rPr>
+                <w:b/>
+                <w:bCs/>
+                <w:lang w:val="en-US"/>
+              </w:rPr>
+            </w:pPr>
+            <w:r>
+              <w:rPr>
+                <w:b/>
+                <w:bCs/>
+                <w:lang w:val="en-US"/>
+              </w:rPr>
+              <w:t>FR 04</w:t>
+            </w:r>
+          </w:p>
+        </w:tc>
+        <w:tc>
+          <w:tcPr>
+            <w:tcW w:w="8595" w:type="dxa"/>
+          </w:tcPr>
+          <w:p>
+            <w:pPr>
+              <w:rPr>
+                <w:lang w:val="en-US"/>
+              </w:rPr>
+            </w:pPr>
+            <w:r>
+              <w:rPr>
+                <w:lang w:val="en-US"/>
+              </w:rPr>
+              <w:t>The user can add “Played Games” to their profile page.</w:t>
+            </w:r>
+          </w:p>
+        </w:tc>
+      </w:tr>
+      <w:tr>
+        <w:trPr>
+          <w:trHeight w:val="639"/>
+        </w:trPr>
+        <w:tc>
+          <w:tcPr>
+            <w:tcW w:w="883" w:type="dxa"/>
+          </w:tcPr>
+          <w:p>
+            <w:pPr>
+              <w:rPr>
+                <w:b/>
+                <w:bCs/>
+                <w:lang w:val="en-US"/>
+              </w:rPr>
+            </w:pPr>
+            <w:r>
+              <w:rPr>
+                <w:b/>
+                <w:bCs/>
+                <w:lang w:val="en-US"/>
+              </w:rPr>
+              <w:t>FR 05</w:t>
+            </w:r>
+          </w:p>
+        </w:tc>
+        <w:tc>
+          <w:tcPr>
+            <w:tcW w:w="8595" w:type="dxa"/>
+          </w:tcPr>
+          <w:p>
+            <w:pPr>
+              <w:rPr>
+                <w:lang w:val="en-US"/>
+              </w:rPr>
+            </w:pPr>
+            <w:r>
+              <w:rPr>
+                <w:lang w:val="en-US"/>
+              </w:rPr>
+              <w:t>The user will get recommendations based on his “Played Games”</w:t>
+            </w:r>
+          </w:p>
+        </w:tc>
+      </w:tr>
+      <w:tr>
+        <w:trPr>
+          <w:trHeight w:val="605"/>
+        </w:trPr>
+        <w:tc>
+          <w:tcPr>
+            <w:tcW w:w="883" w:type="dxa"/>
+          </w:tcPr>
+          <w:p>
+            <w:pPr>
+              <w:rPr>
+                <w:b/>
+                <w:bCs/>
+                <w:lang w:val="en-US"/>
+              </w:rPr>
+            </w:pPr>
+            <w:r>
+              <w:rPr>
+                <w:b/>
+                <w:bCs/>
+                <w:lang w:val="en-US"/>
+              </w:rPr>
+              <w:t>FR 06</w:t>
+            </w:r>
+          </w:p>
+        </w:tc>
+        <w:tc>
+          <w:tcPr>
+            <w:tcW w:w="8595" w:type="dxa"/>
+          </w:tcPr>
+          <w:p>
+            <w:pPr>
+              <w:rPr>
+                <w:lang w:val="en-US"/>
+              </w:rPr>
+            </w:pPr>
+            <w:r>
+              <w:rPr>
+                <w:lang w:val="en-US"/>
+              </w:rPr>
+              <w:t>The user can see statistics of the most popular games.</w:t>
+            </w:r>
+          </w:p>
+        </w:tc>
+      </w:tr>
+      <w:tr>
+        <w:trPr>
+          <w:trHeight w:val="605"/>
+        </w:trPr>
+        <w:tc>
+          <w:tcPr>
+            <w:tcW w:w="883" w:type="dxa"/>
+          </w:tcPr>
+          <w:p>
+            <w:pPr>
+              <w:rPr>
+                <w:b/>
+                <w:bCs/>
+                <w:lang w:val="en-US"/>
+              </w:rPr>
+            </w:pPr>
+            <w:r>
+              <w:rPr>
+                <w:b/>
+                <w:bCs/>
+                <w:lang w:val="en-US"/>
+              </w:rPr>
+              <w:t>FR 07</w:t>
+            </w:r>
+          </w:p>
+        </w:tc>
+        <w:tc>
+          <w:tcPr>
+            <w:tcW w:w="8595" w:type="dxa"/>
+          </w:tcPr>
+          <w:p>
+            <w:pPr>
+              <w:rPr>
+                <w:lang w:val="en-US"/>
+              </w:rPr>
+            </w:pPr>
+            <w:r>
+              <w:rPr>
+                <w:lang w:val="en-US"/>
+              </w:rPr>
+              <w:t>User can search for games based on consoles and genres.</w:t>
+            </w:r>
+          </w:p>
+        </w:tc>
+      </w:tr>
+    </w:tbl>
     <w:p>
       <w:pPr>
         <w:rPr>
@@ -1124,22 +1499,6 @@
           <w:lang w:val="en-US"/>
         </w:rPr>
       </w:pPr>
-      <w:r>
-        <w:rPr>
-          <w:sz w:val="24"/>
-          <w:szCs w:val="24"/>
-          <w:lang w:val="en-US"/>
-        </w:rPr>
-        <w:t xml:space="preserve">The </w:t>
-      </w:r>
-      <w:r>
-        <w:rPr>
-          <w:sz w:val="24"/>
-          <w:szCs w:val="24"/>
-          <w:lang w:val="en-US"/>
-        </w:rPr>
-        <w:t xml:space="preserve">desktop and the website application should be connected to a MySQL database. Currently, the application is planned to have only one type of user – the default one. </w:t>
-      </w:r>
     </w:p>
     <w:p>
       <w:pPr>
@@ -1289,8 +1648,18 @@
                 <w:szCs w:val="24"/>
                 <w:lang w:val="en-US"/>
               </w:rPr>
-              <w:t>Ability to write reviews and rate video games</w:t>
-            </w:r>
+              <w:t xml:space="preserve">Ability to write reviews and rate video </w:t>
+            </w:r>
+            <w:proofErr w:type="gramStart"/>
+            <w:r>
+              <w:rPr>
+                <w:sz w:val="24"/>
+                <w:szCs w:val="24"/>
+                <w:lang w:val="en-US"/>
+              </w:rPr>
+              <w:t>games</w:t>
+            </w:r>
+            <w:proofErr w:type="gramEnd"/>
           </w:p>
           <w:p>
             <w:pPr>
@@ -1341,8 +1710,18 @@
                 <w:szCs w:val="24"/>
                 <w:lang w:val="en-US"/>
               </w:rPr>
-              <w:t>recommendations for video games that the user may like</w:t>
-            </w:r>
+              <w:t xml:space="preserve">recommendations for video games that the user may </w:t>
+            </w:r>
+            <w:proofErr w:type="gramStart"/>
+            <w:r>
+              <w:rPr>
+                <w:sz w:val="24"/>
+                <w:szCs w:val="24"/>
+                <w:lang w:val="en-US"/>
+              </w:rPr>
+              <w:t>like</w:t>
+            </w:r>
+            <w:proofErr w:type="gramEnd"/>
           </w:p>
           <w:p>
             <w:pPr>
@@ -1363,8 +1742,18 @@
                 <w:szCs w:val="24"/>
                 <w:lang w:val="en-US"/>
               </w:rPr>
-              <w:t>Statistics for video games based on genre</w:t>
-            </w:r>
+              <w:t xml:space="preserve">Statistics for video games based on </w:t>
+            </w:r>
+            <w:proofErr w:type="gramStart"/>
+            <w:r>
+              <w:rPr>
+                <w:sz w:val="24"/>
+                <w:szCs w:val="24"/>
+                <w:lang w:val="en-US"/>
+              </w:rPr>
+              <w:t>genre</w:t>
+            </w:r>
+            <w:proofErr w:type="gramEnd"/>
           </w:p>
           <w:p>
             <w:pPr>
@@ -1553,8 +1942,18 @@
                 <w:szCs w:val="24"/>
                 <w:lang w:val="en-US"/>
               </w:rPr>
-              <w:t>profile pictures</w:t>
-            </w:r>
+              <w:t xml:space="preserve">profile </w:t>
+            </w:r>
+            <w:proofErr w:type="gramStart"/>
+            <w:r>
+              <w:rPr>
+                <w:sz w:val="24"/>
+                <w:szCs w:val="24"/>
+                <w:lang w:val="en-US"/>
+              </w:rPr>
+              <w:t>pictures</w:t>
+            </w:r>
+            <w:proofErr w:type="gramEnd"/>
           </w:p>
           <w:p>
             <w:pPr>
@@ -1713,10 +2112,23 @@
           <w:color w:val="000000" w:themeColor="text1"/>
           <w:lang w:val="en-US"/>
         </w:rPr>
-        <w:lastRenderedPageBreak/>
         <w:t>User case:</w:t>
       </w:r>
       <w:bookmarkEnd w:id="3"/>
+    </w:p>
+    <w:p>
+      <w:pPr>
+        <w:rPr>
+          <w:lang w:val="en-US"/>
+        </w:rPr>
+      </w:pPr>
+    </w:p>
+    <w:p>
+      <w:pPr>
+        <w:rPr>
+          <w:lang w:val="en-US"/>
+        </w:rPr>
+      </w:pPr>
     </w:p>
     <w:p>
       <w:pPr>
@@ -1897,8 +2309,16 @@
               <w:rPr>
                 <w:lang w:val="en-US"/>
               </w:rPr>
-              <w:t>User goes to the registration page</w:t>
-            </w:r>
+              <w:t xml:space="preserve">User goes to the registration </w:t>
+            </w:r>
+            <w:proofErr w:type="gramStart"/>
+            <w:r>
+              <w:rPr>
+                <w:lang w:val="en-US"/>
+              </w:rPr>
+              <w:t>page</w:t>
+            </w:r>
+            <w:proofErr w:type="gramEnd"/>
           </w:p>
           <w:p>
             <w:pPr>
@@ -1915,8 +2335,16 @@
               <w:rPr>
                 <w:lang w:val="en-US"/>
               </w:rPr>
-              <w:t>User enters a valid email address</w:t>
-            </w:r>
+              <w:t xml:space="preserve">User enters a valid email </w:t>
+            </w:r>
+            <w:proofErr w:type="gramStart"/>
+            <w:r>
+              <w:rPr>
+                <w:lang w:val="en-US"/>
+              </w:rPr>
+              <w:t>address</w:t>
+            </w:r>
+            <w:proofErr w:type="gramEnd"/>
           </w:p>
           <w:p>
             <w:pPr>
@@ -1933,8 +2361,16 @@
               <w:rPr>
                 <w:lang w:val="en-US"/>
               </w:rPr>
-              <w:t>User enters a nickname</w:t>
-            </w:r>
+              <w:t xml:space="preserve">User enters a </w:t>
+            </w:r>
+            <w:proofErr w:type="gramStart"/>
+            <w:r>
+              <w:rPr>
+                <w:lang w:val="en-US"/>
+              </w:rPr>
+              <w:t>nickname</w:t>
+            </w:r>
+            <w:proofErr w:type="gramEnd"/>
           </w:p>
           <w:p>
             <w:pPr>
@@ -1951,8 +2387,16 @@
               <w:rPr>
                 <w:lang w:val="en-US"/>
               </w:rPr>
-              <w:t>User enters a password</w:t>
-            </w:r>
+              <w:t xml:space="preserve">User enters a </w:t>
+            </w:r>
+            <w:proofErr w:type="gramStart"/>
+            <w:r>
+              <w:rPr>
+                <w:lang w:val="en-US"/>
+              </w:rPr>
+              <w:t>password</w:t>
+            </w:r>
+            <w:proofErr w:type="gramEnd"/>
           </w:p>
           <w:p>
             <w:pPr>
@@ -2172,8 +2616,16 @@
               <w:rPr>
                 <w:lang w:val="en-US"/>
               </w:rPr>
-              <w:t>a: Password is not secure enough</w:t>
-            </w:r>
+              <w:t xml:space="preserve">a: Password is not secure </w:t>
+            </w:r>
+            <w:proofErr w:type="gramStart"/>
+            <w:r>
+              <w:rPr>
+                <w:lang w:val="en-US"/>
+              </w:rPr>
+              <w:t>enough</w:t>
+            </w:r>
+            <w:proofErr w:type="gramEnd"/>
           </w:p>
           <w:p>
             <w:pPr>
@@ -2211,6 +2663,27 @@
         </w:tc>
       </w:tr>
     </w:tbl>
+    <w:p>
+      <w:pPr>
+        <w:rPr>
+          <w:lang w:val="en-US"/>
+        </w:rPr>
+      </w:pPr>
+    </w:p>
+    <w:p>
+      <w:pPr>
+        <w:rPr>
+          <w:lang w:val="en-US"/>
+        </w:rPr>
+      </w:pPr>
+    </w:p>
+    <w:p>
+      <w:pPr>
+        <w:rPr>
+          <w:lang w:val="en-US"/>
+        </w:rPr>
+      </w:pPr>
+    </w:p>
     <w:p>
       <w:pPr>
         <w:rPr>
@@ -2263,6 +2736,7 @@
                 <w:szCs w:val="32"/>
                 <w:lang w:val="en-US"/>
               </w:rPr>
+              <w:lastRenderedPageBreak/>
               <w:t>UC-00</w:t>
             </w:r>
             <w:r>
@@ -2425,8 +2899,16 @@
               <w:rPr>
                 <w:lang w:val="en-US"/>
               </w:rPr>
-              <w:t>User finds the game</w:t>
-            </w:r>
+              <w:t xml:space="preserve">User finds the </w:t>
+            </w:r>
+            <w:proofErr w:type="gramStart"/>
+            <w:r>
+              <w:rPr>
+                <w:lang w:val="en-US"/>
+              </w:rPr>
+              <w:t>game</w:t>
+            </w:r>
+            <w:proofErr w:type="gramEnd"/>
           </w:p>
           <w:p>
             <w:pPr>
@@ -2544,12 +3026,14 @@
               </w:rPr>
               <w:t xml:space="preserve">a: The user did not enter any </w:t>
             </w:r>
+            <w:proofErr w:type="gramStart"/>
             <w:r>
               <w:rPr>
                 <w:lang w:val="en-US"/>
               </w:rPr>
               <w:t>rating</w:t>
             </w:r>
+            <w:proofErr w:type="gramEnd"/>
           </w:p>
           <w:p>
             <w:pPr>
@@ -2606,8 +3090,16 @@
               <w:rPr>
                 <w:lang w:val="en-US"/>
               </w:rPr>
-              <w:t>a: User has not logged in</w:t>
-            </w:r>
+              <w:t xml:space="preserve">a: User has not logged </w:t>
+            </w:r>
+            <w:proofErr w:type="gramStart"/>
+            <w:r>
+              <w:rPr>
+                <w:lang w:val="en-US"/>
+              </w:rPr>
+              <w:t>in</w:t>
+            </w:r>
+            <w:proofErr w:type="gramEnd"/>
           </w:p>
           <w:p>
             <w:pPr>
@@ -2900,8 +3392,16 @@
               <w:rPr>
                 <w:lang w:val="en-US"/>
               </w:rPr>
-              <w:t>is logged in</w:t>
-            </w:r>
+              <w:t xml:space="preserve">is logged </w:t>
+            </w:r>
+            <w:proofErr w:type="gramStart"/>
+            <w:r>
+              <w:rPr>
+                <w:lang w:val="en-US"/>
+              </w:rPr>
+              <w:t>in</w:t>
+            </w:r>
+            <w:proofErr w:type="gramEnd"/>
           </w:p>
           <w:p>
             <w:pPr>
@@ -2918,8 +3418,16 @@
               <w:rPr>
                 <w:lang w:val="en-US"/>
               </w:rPr>
-              <w:t>User is on the games page</w:t>
-            </w:r>
+              <w:t xml:space="preserve">User is on the games </w:t>
+            </w:r>
+            <w:proofErr w:type="gramStart"/>
+            <w:r>
+              <w:rPr>
+                <w:lang w:val="en-US"/>
+              </w:rPr>
+              <w:t>page</w:t>
+            </w:r>
+            <w:proofErr w:type="gramEnd"/>
           </w:p>
           <w:p>
             <w:pPr>
@@ -2936,8 +3444,16 @@
               <w:rPr>
                 <w:lang w:val="en-US"/>
               </w:rPr>
-              <w:t>User finds a game</w:t>
-            </w:r>
+              <w:t xml:space="preserve">User finds a </w:t>
+            </w:r>
+            <w:proofErr w:type="gramStart"/>
+            <w:r>
+              <w:rPr>
+                <w:lang w:val="en-US"/>
+              </w:rPr>
+              <w:t>game</w:t>
+            </w:r>
+            <w:proofErr w:type="gramEnd"/>
           </w:p>
           <w:p>
             <w:pPr>
@@ -2954,7 +3470,21 @@
               <w:rPr>
                 <w:lang w:val="en-US"/>
               </w:rPr>
-              <w:t>User presses a button, saying “Add to Played Games”</w:t>
+              <w:t xml:space="preserve">User presses a button, saying “Add to Played </w:t>
+            </w:r>
+            <w:proofErr w:type="gramStart"/>
+            <w:r>
+              <w:rPr>
+                <w:lang w:val="en-US"/>
+              </w:rPr>
+              <w:t>Games</w:t>
+            </w:r>
+            <w:proofErr w:type="gramEnd"/>
+            <w:r>
+              <w:rPr>
+                <w:lang w:val="en-US"/>
+              </w:rPr>
+              <w:t>”</w:t>
             </w:r>
             <w:r>
               <w:rPr>
@@ -2978,7 +3508,21 @@
               <w:rPr>
                 <w:lang w:val="en-US"/>
               </w:rPr>
-              <w:t>The game gets added to their profile page in a category “Played Games”</w:t>
+              <w:t xml:space="preserve">The game gets added to their profile page in a category “Played </w:t>
+            </w:r>
+            <w:proofErr w:type="gramStart"/>
+            <w:r>
+              <w:rPr>
+                <w:lang w:val="en-US"/>
+              </w:rPr>
+              <w:t>Games</w:t>
+            </w:r>
+            <w:proofErr w:type="gramEnd"/>
+            <w:r>
+              <w:rPr>
+                <w:lang w:val="en-US"/>
+              </w:rPr>
+              <w:t>”</w:t>
             </w:r>
           </w:p>
           <w:p>
@@ -3031,8 +3575,16 @@
               <w:rPr>
                 <w:lang w:val="en-US"/>
               </w:rPr>
-              <w:t>5a: User is not logged in</w:t>
-            </w:r>
+              <w:t xml:space="preserve">5a: User is not logged </w:t>
+            </w:r>
+            <w:proofErr w:type="gramStart"/>
+            <w:r>
+              <w:rPr>
+                <w:lang w:val="en-US"/>
+              </w:rPr>
+              <w:t>in</w:t>
+            </w:r>
+            <w:proofErr w:type="gramEnd"/>
           </w:p>
           <w:p>
             <w:pPr>
@@ -3057,35 +3609,57 @@
               <w:rPr>
                 <w:lang w:val="en-US"/>
               </w:rPr>
-              <w:t xml:space="preserve">       .2: The user is asked to log in in order to add the game to their profile.</w:t>
-            </w:r>
-          </w:p>
-          <w:p>
-            <w:pPr>
-              <w:rPr>
-                <w:lang w:val="en-US"/>
-              </w:rPr>
-            </w:pPr>
-          </w:p>
-          <w:p>
-            <w:pPr>
-              <w:rPr>
-                <w:lang w:val="en-US"/>
-              </w:rPr>
-            </w:pPr>
-          </w:p>
-          <w:p>
-            <w:pPr>
-              <w:rPr>
-                <w:lang w:val="en-US"/>
-              </w:rPr>
-            </w:pPr>
-            <w:r>
-              <w:rPr>
-                <w:lang w:val="en-US"/>
-              </w:rPr>
-              <w:t>5b: User has already added this game to their profile</w:t>
-            </w:r>
+              <w:t xml:space="preserve">       .2: The user is asked to log in </w:t>
+            </w:r>
+            <w:proofErr w:type="gramStart"/>
+            <w:r>
+              <w:rPr>
+                <w:lang w:val="en-US"/>
+              </w:rPr>
+              <w:t>in order to</w:t>
+            </w:r>
+            <w:proofErr w:type="gramEnd"/>
+            <w:r>
+              <w:rPr>
+                <w:lang w:val="en-US"/>
+              </w:rPr>
+              <w:t xml:space="preserve"> add the game to their profile.</w:t>
+            </w:r>
+          </w:p>
+          <w:p>
+            <w:pPr>
+              <w:rPr>
+                <w:lang w:val="en-US"/>
+              </w:rPr>
+            </w:pPr>
+          </w:p>
+          <w:p>
+            <w:pPr>
+              <w:rPr>
+                <w:lang w:val="en-US"/>
+              </w:rPr>
+            </w:pPr>
+          </w:p>
+          <w:p>
+            <w:pPr>
+              <w:rPr>
+                <w:lang w:val="en-US"/>
+              </w:rPr>
+            </w:pPr>
+            <w:r>
+              <w:rPr>
+                <w:lang w:val="en-US"/>
+              </w:rPr>
+              <w:t xml:space="preserve">5b: User has already added this game to their </w:t>
+            </w:r>
+            <w:proofErr w:type="gramStart"/>
+            <w:r>
+              <w:rPr>
+                <w:lang w:val="en-US"/>
+              </w:rPr>
+              <w:t>profile</w:t>
+            </w:r>
+            <w:proofErr w:type="gramEnd"/>
           </w:p>
           <w:p>
             <w:pPr>
@@ -3234,13 +3808,7 @@
               <w:rPr>
                 <w:lang w:val="en-US"/>
               </w:rPr>
-              <w:t xml:space="preserve">User </w:t>
-            </w:r>
-            <w:r>
-              <w:rPr>
-                <w:lang w:val="en-US"/>
-              </w:rPr>
-              <w:t>searches games by genre</w:t>
+              <w:t>User searches games by genre</w:t>
             </w:r>
           </w:p>
         </w:tc>
@@ -3338,8 +3906,16 @@
               <w:rPr>
                 <w:lang w:val="en-US"/>
               </w:rPr>
-              <w:t>r goes to the game page</w:t>
-            </w:r>
+              <w:t xml:space="preserve">r goes to the game </w:t>
+            </w:r>
+            <w:proofErr w:type="gramStart"/>
+            <w:r>
+              <w:rPr>
+                <w:lang w:val="en-US"/>
+              </w:rPr>
+              <w:t>page</w:t>
+            </w:r>
+            <w:proofErr w:type="gramEnd"/>
           </w:p>
           <w:p>
             <w:pPr>
@@ -3356,8 +3932,16 @@
               <w:rPr>
                 <w:lang w:val="en-US"/>
               </w:rPr>
-              <w:t>User adds a genre preference in the sidebar on their right</w:t>
-            </w:r>
+              <w:t xml:space="preserve">User adds a genre preference in the sidebar on their </w:t>
+            </w:r>
+            <w:proofErr w:type="gramStart"/>
+            <w:r>
+              <w:rPr>
+                <w:lang w:val="en-US"/>
+              </w:rPr>
+              <w:t>right</w:t>
+            </w:r>
+            <w:proofErr w:type="gramEnd"/>
           </w:p>
           <w:p>
             <w:pPr>
@@ -3386,8 +3970,16 @@
               <w:rPr>
                 <w:lang w:val="en-US"/>
               </w:rPr>
-              <w:t xml:space="preserve"> all games that are of the selected genre/s</w:t>
-            </w:r>
+              <w:t xml:space="preserve"> all games that are of the selected genre/</w:t>
+            </w:r>
+            <w:proofErr w:type="gramStart"/>
+            <w:r>
+              <w:rPr>
+                <w:lang w:val="en-US"/>
+              </w:rPr>
+              <w:t>s</w:t>
+            </w:r>
+            <w:proofErr w:type="gramEnd"/>
           </w:p>
           <w:p>
             <w:pPr>
@@ -3416,8 +4008,16 @@
               <w:rPr>
                 <w:lang w:val="en-US"/>
               </w:rPr>
-              <w:t xml:space="preserve"> in the search bar above</w:t>
-            </w:r>
+              <w:t xml:space="preserve"> in the search bar </w:t>
+            </w:r>
+            <w:proofErr w:type="gramStart"/>
+            <w:r>
+              <w:rPr>
+                <w:lang w:val="en-US"/>
+              </w:rPr>
+              <w:t>above</w:t>
+            </w:r>
+            <w:proofErr w:type="gramEnd"/>
           </w:p>
           <w:p>
             <w:pPr>
@@ -3442,11 +4042,19 @@
               </w:rPr>
               <w:t xml:space="preserve">User </w:t>
             </w:r>
-            <w:r>
-              <w:rPr>
-                <w:lang w:val="en-US"/>
-              </w:rPr>
-              <w:t>is able to see</w:t>
+            <w:proofErr w:type="gramStart"/>
+            <w:r>
+              <w:rPr>
+                <w:lang w:val="en-US"/>
+              </w:rPr>
+              <w:t>is able to</w:t>
+            </w:r>
+            <w:proofErr w:type="gramEnd"/>
+            <w:r>
+              <w:rPr>
+                <w:lang w:val="en-US"/>
+              </w:rPr>
+              <w:t xml:space="preserve"> see</w:t>
             </w:r>
             <w:r>
               <w:rPr>
@@ -3509,8 +4117,16 @@
               <w:rPr>
                 <w:lang w:val="en-US"/>
               </w:rPr>
-              <w:t>The user hasn’t added any genre preferences</w:t>
-            </w:r>
+              <w:t xml:space="preserve">The user hasn’t added any genre </w:t>
+            </w:r>
+            <w:proofErr w:type="gramStart"/>
+            <w:r>
+              <w:rPr>
+                <w:lang w:val="en-US"/>
+              </w:rPr>
+              <w:t>preferences</w:t>
+            </w:r>
+            <w:proofErr w:type="gramEnd"/>
           </w:p>
           <w:p>
             <w:pPr>
@@ -3528,7 +4144,21 @@
               <w:rPr>
                 <w:lang w:val="en-US"/>
               </w:rPr>
-              <w:t>The uses sees all of the games</w:t>
+              <w:t xml:space="preserve">The uses </w:t>
+            </w:r>
+            <w:proofErr w:type="gramStart"/>
+            <w:r>
+              <w:rPr>
+                <w:lang w:val="en-US"/>
+              </w:rPr>
+              <w:t>sees</w:t>
+            </w:r>
+            <w:proofErr w:type="gramEnd"/>
+            <w:r>
+              <w:rPr>
+                <w:lang w:val="en-US"/>
+              </w:rPr>
+              <w:t xml:space="preserve"> all of the games</w:t>
             </w:r>
             <w:r>
               <w:rPr>
@@ -3540,15 +4170,6 @@
         </w:tc>
       </w:tr>
     </w:tbl>
-    <w:p>
-      <w:pPr>
-        <w:rPr>
-          <w:sz w:val="24"/>
-          <w:szCs w:val="24"/>
-          <w:lang w:val="en-US"/>
-        </w:rPr>
-      </w:pPr>
-    </w:p>
     <w:p>
       <w:pPr>
         <w:rPr>
@@ -3614,7 +4235,6 @@
                 <w:szCs w:val="32"/>
                 <w:lang w:val="en-US"/>
               </w:rPr>
-              <w:lastRenderedPageBreak/>
               <w:t>UC-00</w:t>
             </w:r>
             <w:r>
@@ -3759,8 +4379,16 @@
               <w:rPr>
                 <w:lang w:val="en-US"/>
               </w:rPr>
-              <w:t>User is logged in</w:t>
-            </w:r>
+              <w:t xml:space="preserve">User is logged </w:t>
+            </w:r>
+            <w:proofErr w:type="gramStart"/>
+            <w:r>
+              <w:rPr>
+                <w:lang w:val="en-US"/>
+              </w:rPr>
+              <w:t>in</w:t>
+            </w:r>
+            <w:proofErr w:type="gramEnd"/>
           </w:p>
           <w:p>
             <w:pPr>
@@ -3795,8 +4423,16 @@
               <w:rPr>
                 <w:lang w:val="en-US"/>
               </w:rPr>
-              <w:t xml:space="preserve"> page</w:t>
-            </w:r>
+              <w:t xml:space="preserve"> </w:t>
+            </w:r>
+            <w:proofErr w:type="gramStart"/>
+            <w:r>
+              <w:rPr>
+                <w:lang w:val="en-US"/>
+              </w:rPr>
+              <w:t>page</w:t>
+            </w:r>
+            <w:proofErr w:type="gramEnd"/>
           </w:p>
           <w:p>
             <w:pPr>
@@ -3885,7 +4521,21 @@
               <w:rPr>
                 <w:lang w:val="en-US"/>
               </w:rPr>
-              <w:t>User is trying to access their profile page but they are not logged in</w:t>
+              <w:t xml:space="preserve">User is trying to access their profile </w:t>
+            </w:r>
+            <w:proofErr w:type="gramStart"/>
+            <w:r>
+              <w:rPr>
+                <w:lang w:val="en-US"/>
+              </w:rPr>
+              <w:t>page</w:t>
+            </w:r>
+            <w:proofErr w:type="gramEnd"/>
+            <w:r>
+              <w:rPr>
+                <w:lang w:val="en-US"/>
+              </w:rPr>
+              <w:t xml:space="preserve"> but they are not logged in</w:t>
             </w:r>
           </w:p>
           <w:p>
@@ -3943,8 +4593,16 @@
               <w:rPr>
                 <w:lang w:val="en-US"/>
               </w:rPr>
-              <w:t>User has not added any games to their profile page</w:t>
-            </w:r>
+              <w:t xml:space="preserve">User has not added any games to their profile </w:t>
+            </w:r>
+            <w:proofErr w:type="gramStart"/>
+            <w:r>
+              <w:rPr>
+                <w:lang w:val="en-US"/>
+              </w:rPr>
+              <w:t>page</w:t>
+            </w:r>
+            <w:proofErr w:type="gramEnd"/>
           </w:p>
           <w:p>
             <w:pPr>
@@ -3975,7 +4633,21 @@
               <w:rPr>
                 <w:lang w:val="en-US"/>
               </w:rPr>
-              <w:t>Is empty and a message says “Add games that you have played to your profile in order to get recommendations for games that you may like.”</w:t>
+              <w:t xml:space="preserve">Is empty and a message </w:t>
+            </w:r>
+            <w:proofErr w:type="gramStart"/>
+            <w:r>
+              <w:rPr>
+                <w:lang w:val="en-US"/>
+              </w:rPr>
+              <w:t>says</w:t>
+            </w:r>
+            <w:proofErr w:type="gramEnd"/>
+            <w:r>
+              <w:rPr>
+                <w:lang w:val="en-US"/>
+              </w:rPr>
+              <w:t xml:space="preserve"> “Add games that you have played to your profile in order to get recommendations for games that you may like.”</w:t>
             </w:r>
           </w:p>
           <w:p>
@@ -4381,6 +5053,7 @@
                 <w:szCs w:val="24"/>
                 <w:lang w:val="en-US"/>
               </w:rPr>
+              <w:lastRenderedPageBreak/>
               <w:t>TC-02</w:t>
             </w:r>
           </w:p>
@@ -4942,7 +5615,6 @@
                 <w:szCs w:val="24"/>
                 <w:lang w:val="en-US"/>
               </w:rPr>
-              <w:lastRenderedPageBreak/>
               <w:t>TC-05</w:t>
             </w:r>
           </w:p>
@@ -5879,7 +6551,34 @@
                 <w:szCs w:val="24"/>
                 <w:lang w:val="en-US"/>
               </w:rPr>
-              <w:t xml:space="preserve">User adds a game that they have played to their profile </w:t>
+              <w:t xml:space="preserve">User adds a game that they </w:t>
+            </w:r>
+            <w:r>
+              <w:rPr>
+                <w:sz w:val="24"/>
+                <w:szCs w:val="24"/>
+                <w:lang w:val="en-US"/>
+              </w:rPr>
+              <w:lastRenderedPageBreak/>
+              <w:t xml:space="preserve">have played to their </w:t>
+            </w:r>
+            <w:proofErr w:type="gramStart"/>
+            <w:r>
+              <w:rPr>
+                <w:sz w:val="24"/>
+                <w:szCs w:val="24"/>
+                <w:lang w:val="en-US"/>
+              </w:rPr>
+              <w:t>profile</w:t>
+            </w:r>
+            <w:proofErr w:type="gramEnd"/>
+            <w:r>
+              <w:rPr>
+                <w:sz w:val="24"/>
+                <w:szCs w:val="24"/>
+                <w:lang w:val="en-US"/>
+              </w:rPr>
+              <w:t xml:space="preserve"> </w:t>
             </w:r>
           </w:p>
           <w:p>
@@ -5910,7 +6609,17 @@
                 <w:szCs w:val="24"/>
                 <w:lang w:val="en-US"/>
               </w:rPr>
-              <w:t>Goes to the game they want to add while logged in and presses “Add to Played Games”</w:t>
+              <w:lastRenderedPageBreak/>
+              <w:t xml:space="preserve">Goes to the game they want to add </w:t>
+            </w:r>
+            <w:r>
+              <w:rPr>
+                <w:sz w:val="24"/>
+                <w:szCs w:val="24"/>
+                <w:lang w:val="en-US"/>
+              </w:rPr>
+              <w:lastRenderedPageBreak/>
+              <w:t>while logged in and presses “Add to Played Games”</w:t>
             </w:r>
           </w:p>
         </w:tc>
@@ -5946,7 +6655,16 @@
                 <w:szCs w:val="24"/>
                 <w:lang w:val="en-US"/>
               </w:rPr>
-              <w:t>The user receives a message that they have successfully added the game to their profile</w:t>
+              <w:t xml:space="preserve">The user receives a message that they have </w:t>
+            </w:r>
+            <w:r>
+              <w:rPr>
+                <w:sz w:val="24"/>
+                <w:szCs w:val="24"/>
+                <w:lang w:val="en-US"/>
+              </w:rPr>
+              <w:lastRenderedPageBreak/>
+              <w:t>successfully added the game to their profile</w:t>
             </w:r>
             <w:r>
               <w:rPr>
@@ -5978,6 +6696,7 @@
                 <w:szCs w:val="24"/>
                 <w:lang w:val="en-US"/>
               </w:rPr>
+              <w:lastRenderedPageBreak/>
               <w:t>TC-11</w:t>
             </w:r>
           </w:p>
@@ -6022,16 +6741,18 @@
                 <w:szCs w:val="24"/>
                 <w:lang w:val="en-US"/>
               </w:rPr>
-              <w:t xml:space="preserve">User adds a game that they have played to their profile </w:t>
-            </w:r>
-            <w:r>
-              <w:rPr>
-                <w:sz w:val="24"/>
-                <w:szCs w:val="24"/>
-                <w:lang w:val="en-US"/>
-              </w:rPr>
-              <w:t>but are not logged in</w:t>
-            </w:r>
+              <w:t xml:space="preserve">User adds a game that they have played to their profile but are not logged </w:t>
+            </w:r>
+            <w:proofErr w:type="gramStart"/>
+            <w:r>
+              <w:rPr>
+                <w:sz w:val="24"/>
+                <w:szCs w:val="24"/>
+                <w:lang w:val="en-US"/>
+              </w:rPr>
+              <w:t>in</w:t>
+            </w:r>
+            <w:proofErr w:type="gramEnd"/>
           </w:p>
           <w:p>
             <w:pPr>
@@ -6061,23 +6782,7 @@
                 <w:szCs w:val="24"/>
                 <w:lang w:val="en-US"/>
               </w:rPr>
-              <w:t xml:space="preserve">Goes to the game they want to add while </w:t>
-            </w:r>
-            <w:r>
-              <w:rPr>
-                <w:sz w:val="24"/>
-                <w:szCs w:val="24"/>
-                <w:lang w:val="en-US"/>
-              </w:rPr>
-              <w:t xml:space="preserve">not </w:t>
-            </w:r>
-            <w:r>
-              <w:rPr>
-                <w:sz w:val="24"/>
-                <w:szCs w:val="24"/>
-                <w:lang w:val="en-US"/>
-              </w:rPr>
-              <w:t>logged in and presses “Add to Played Games”</w:t>
+              <w:t>Goes to the game they want to add while not logged in and presses “Add to Played Games”</w:t>
             </w:r>
           </w:p>
         </w:tc>
@@ -6113,15 +6818,25 @@
                 <w:szCs w:val="24"/>
                 <w:lang w:val="en-US"/>
               </w:rPr>
-              <w:t xml:space="preserve">The user receives a message that </w:t>
-            </w:r>
-            <w:r>
-              <w:rPr>
-                <w:sz w:val="24"/>
-                <w:szCs w:val="24"/>
-                <w:lang w:val="en-US"/>
-              </w:rPr>
-              <w:t>they have to log in in order to add the game to their profile and are asked to log in.</w:t>
+              <w:t xml:space="preserve">The user receives a message that they </w:t>
+            </w:r>
+            <w:proofErr w:type="gramStart"/>
+            <w:r>
+              <w:rPr>
+                <w:sz w:val="24"/>
+                <w:szCs w:val="24"/>
+                <w:lang w:val="en-US"/>
+              </w:rPr>
+              <w:t>have to</w:t>
+            </w:r>
+            <w:proofErr w:type="gramEnd"/>
+            <w:r>
+              <w:rPr>
+                <w:sz w:val="24"/>
+                <w:szCs w:val="24"/>
+                <w:lang w:val="en-US"/>
+              </w:rPr>
+              <w:t xml:space="preserve"> log in in order to add the game to their profile and are asked to log in.</w:t>
             </w:r>
           </w:p>
         </w:tc>
@@ -6247,15 +6962,7 @@
                 <w:szCs w:val="24"/>
                 <w:lang w:val="en-US"/>
               </w:rPr>
-              <w:t xml:space="preserve">The user receives a message that they have </w:t>
-            </w:r>
-            <w:r>
-              <w:rPr>
-                <w:sz w:val="24"/>
-                <w:szCs w:val="24"/>
-                <w:lang w:val="en-US"/>
-              </w:rPr>
-              <w:t>already added this game to their profile.</w:t>
+              <w:t>The user receives a message that they have already added this game to their profile.</w:t>
             </w:r>
           </w:p>
         </w:tc>
@@ -6397,7 +7104,25 @@
                 <w:szCs w:val="24"/>
                 <w:lang w:val="en-US"/>
               </w:rPr>
-              <w:t>The user is able to see all the games that are of the selected genre/s.</w:t>
+              <w:t xml:space="preserve">The user </w:t>
+            </w:r>
+            <w:proofErr w:type="gramStart"/>
+            <w:r>
+              <w:rPr>
+                <w:sz w:val="24"/>
+                <w:szCs w:val="24"/>
+                <w:lang w:val="en-US"/>
+              </w:rPr>
+              <w:t>is able to</w:t>
+            </w:r>
+            <w:proofErr w:type="gramEnd"/>
+            <w:r>
+              <w:rPr>
+                <w:sz w:val="24"/>
+                <w:szCs w:val="24"/>
+                <w:lang w:val="en-US"/>
+              </w:rPr>
+              <w:t xml:space="preserve"> see all the games that are of the selected genre/s.</w:t>
             </w:r>
           </w:p>
         </w:tc>
@@ -6421,7 +7146,6 @@
                 <w:szCs w:val="24"/>
                 <w:lang w:val="en-US"/>
               </w:rPr>
-              <w:lastRenderedPageBreak/>
               <w:t>TC-13</w:t>
             </w:r>
           </w:p>
@@ -6482,15 +7206,7 @@
                 <w:szCs w:val="24"/>
                 <w:lang w:val="en-US"/>
               </w:rPr>
-              <w:t xml:space="preserve"> by </w:t>
-            </w:r>
-            <w:r>
-              <w:rPr>
-                <w:sz w:val="24"/>
-                <w:szCs w:val="24"/>
-                <w:lang w:val="en-US"/>
-              </w:rPr>
-              <w:t>using a keyword</w:t>
+              <w:t xml:space="preserve"> by using a keyword</w:t>
             </w:r>
           </w:p>
         </w:tc>
@@ -6512,15 +7228,7 @@
                 <w:szCs w:val="24"/>
                 <w:lang w:val="en-US"/>
               </w:rPr>
-              <w:t xml:space="preserve">Goes to the Game page and </w:t>
-            </w:r>
-            <w:r>
-              <w:rPr>
-                <w:sz w:val="24"/>
-                <w:szCs w:val="24"/>
-                <w:lang w:val="en-US"/>
-              </w:rPr>
-              <w:t xml:space="preserve">enters a keyword </w:t>
+              <w:t xml:space="preserve">Goes to the Game page and enters a keyword </w:t>
             </w:r>
             <w:r>
               <w:rPr>
@@ -6572,7 +7280,25 @@
                 <w:szCs w:val="24"/>
                 <w:lang w:val="en-US"/>
               </w:rPr>
-              <w:t>The user is able to see all the games that</w:t>
+              <w:t xml:space="preserve">The user </w:t>
+            </w:r>
+            <w:proofErr w:type="gramStart"/>
+            <w:r>
+              <w:rPr>
+                <w:sz w:val="24"/>
+                <w:szCs w:val="24"/>
+                <w:lang w:val="en-US"/>
+              </w:rPr>
+              <w:t>is able to</w:t>
+            </w:r>
+            <w:proofErr w:type="gramEnd"/>
+            <w:r>
+              <w:rPr>
+                <w:sz w:val="24"/>
+                <w:szCs w:val="24"/>
+                <w:lang w:val="en-US"/>
+              </w:rPr>
+              <w:t xml:space="preserve"> see all the games that</w:t>
             </w:r>
             <w:r>
               <w:rPr>
@@ -6670,16 +7396,18 @@
                 <w:szCs w:val="24"/>
                 <w:lang w:val="en-US"/>
               </w:rPr>
-              <w:t>Goes to the Game page</w:t>
-            </w:r>
-            <w:r>
-              <w:rPr>
-                <w:sz w:val="24"/>
-                <w:szCs w:val="24"/>
-                <w:lang w:val="en-US"/>
-              </w:rPr>
-              <w:t>, selects genre/s of their choice</w:t>
-            </w:r>
+              <w:t xml:space="preserve">Goes to the Game page, selects genre/s of their </w:t>
+            </w:r>
+            <w:proofErr w:type="gramStart"/>
+            <w:r>
+              <w:rPr>
+                <w:sz w:val="24"/>
+                <w:szCs w:val="24"/>
+                <w:lang w:val="en-US"/>
+              </w:rPr>
+              <w:t>choice</w:t>
+            </w:r>
+            <w:proofErr w:type="gramEnd"/>
             <w:r>
               <w:rPr>
                 <w:sz w:val="24"/>
@@ -6730,15 +7458,25 @@
                 <w:szCs w:val="24"/>
                 <w:lang w:val="en-US"/>
               </w:rPr>
-              <w:t>The user is able to see all the games that include the word “Just” in their titles</w:t>
-            </w:r>
-            <w:r>
-              <w:rPr>
-                <w:sz w:val="24"/>
-                <w:szCs w:val="24"/>
-                <w:lang w:val="en-US"/>
-              </w:rPr>
-              <w:t xml:space="preserve"> and are of the selected genre/s</w:t>
+              <w:t xml:space="preserve">The user </w:t>
+            </w:r>
+            <w:proofErr w:type="gramStart"/>
+            <w:r>
+              <w:rPr>
+                <w:sz w:val="24"/>
+                <w:szCs w:val="24"/>
+                <w:lang w:val="en-US"/>
+              </w:rPr>
+              <w:t>is able to</w:t>
+            </w:r>
+            <w:proofErr w:type="gramEnd"/>
+            <w:r>
+              <w:rPr>
+                <w:sz w:val="24"/>
+                <w:szCs w:val="24"/>
+                <w:lang w:val="en-US"/>
+              </w:rPr>
+              <w:t xml:space="preserve"> see all the games that include the word “Just” in their titles and are of the selected genre/s</w:t>
             </w:r>
           </w:p>
         </w:tc>
@@ -6762,15 +7500,7 @@
                 <w:szCs w:val="24"/>
                 <w:lang w:val="en-US"/>
               </w:rPr>
-              <w:t>TC-1</w:t>
-            </w:r>
-            <w:r>
-              <w:rPr>
-                <w:sz w:val="24"/>
-                <w:szCs w:val="24"/>
-                <w:lang w:val="en-US"/>
-              </w:rPr>
-              <w:t>5</w:t>
+              <w:t>TC-15</w:t>
             </w:r>
           </w:p>
         </w:tc>
@@ -6814,15 +7544,7 @@
                 <w:szCs w:val="24"/>
                 <w:lang w:val="en-US"/>
               </w:rPr>
-              <w:t xml:space="preserve">User </w:t>
-            </w:r>
-            <w:r>
-              <w:rPr>
-                <w:sz w:val="24"/>
-                <w:szCs w:val="24"/>
-                <w:lang w:val="en-US"/>
-              </w:rPr>
-              <w:t xml:space="preserve">doesn’t add </w:t>
+              <w:t xml:space="preserve">User doesn’t add </w:t>
             </w:r>
             <w:r>
               <w:rPr>
@@ -6904,7 +7626,25 @@
                 <w:szCs w:val="24"/>
                 <w:lang w:val="en-US"/>
               </w:rPr>
-              <w:t xml:space="preserve">The user is able to see all </w:t>
+              <w:t xml:space="preserve">The user </w:t>
+            </w:r>
+            <w:proofErr w:type="gramStart"/>
+            <w:r>
+              <w:rPr>
+                <w:sz w:val="24"/>
+                <w:szCs w:val="24"/>
+                <w:lang w:val="en-US"/>
+              </w:rPr>
+              <w:t>is able to</w:t>
+            </w:r>
+            <w:proofErr w:type="gramEnd"/>
+            <w:r>
+              <w:rPr>
+                <w:sz w:val="24"/>
+                <w:szCs w:val="24"/>
+                <w:lang w:val="en-US"/>
+              </w:rPr>
+              <w:t xml:space="preserve"> see all </w:t>
             </w:r>
             <w:r>
               <w:rPr>
@@ -7052,7 +7792,25 @@
                 <w:szCs w:val="24"/>
                 <w:lang w:val="en-US"/>
               </w:rPr>
-              <w:t>The user is able to see recommendations for games that they may like in the bottom of the page</w:t>
+              <w:t xml:space="preserve">The user </w:t>
+            </w:r>
+            <w:proofErr w:type="gramStart"/>
+            <w:r>
+              <w:rPr>
+                <w:sz w:val="24"/>
+                <w:szCs w:val="24"/>
+                <w:lang w:val="en-US"/>
+              </w:rPr>
+              <w:t>is able to</w:t>
+            </w:r>
+            <w:proofErr w:type="gramEnd"/>
+            <w:r>
+              <w:rPr>
+                <w:sz w:val="24"/>
+                <w:szCs w:val="24"/>
+                <w:lang w:val="en-US"/>
+              </w:rPr>
+              <w:t xml:space="preserve"> see recommendations for games that they may like in the bottom of the page</w:t>
             </w:r>
           </w:p>
         </w:tc>
@@ -7076,15 +7834,7 @@
                 <w:szCs w:val="24"/>
                 <w:lang w:val="en-US"/>
               </w:rPr>
-              <w:t>TC-1</w:t>
-            </w:r>
-            <w:r>
-              <w:rPr>
-                <w:sz w:val="24"/>
-                <w:szCs w:val="24"/>
-                <w:lang w:val="en-US"/>
-              </w:rPr>
-              <w:t>7</w:t>
+              <w:t>TC-17</w:t>
             </w:r>
           </w:p>
         </w:tc>
@@ -7152,15 +7902,7 @@
                 <w:szCs w:val="24"/>
                 <w:lang w:val="en-US"/>
               </w:rPr>
-              <w:t>User has added games that they have played to their profile page</w:t>
-            </w:r>
-            <w:r>
-              <w:rPr>
-                <w:sz w:val="24"/>
-                <w:szCs w:val="24"/>
-                <w:lang w:val="en-US"/>
-              </w:rPr>
-              <w:t>, but they have not logged in</w:t>
+              <w:t>User has added games that they have played to their profile page, but they have not logged in</w:t>
             </w:r>
           </w:p>
         </w:tc>
@@ -7204,7 +7946,25 @@
                 <w:szCs w:val="24"/>
                 <w:lang w:val="en-US"/>
               </w:rPr>
-              <w:t xml:space="preserve"> trying to access their profile page but they are required to log in first</w:t>
+              <w:t xml:space="preserve"> trying to access their profile </w:t>
+            </w:r>
+            <w:proofErr w:type="gramStart"/>
+            <w:r>
+              <w:rPr>
+                <w:sz w:val="24"/>
+                <w:szCs w:val="24"/>
+                <w:lang w:val="en-US"/>
+              </w:rPr>
+              <w:t>page</w:t>
+            </w:r>
+            <w:proofErr w:type="gramEnd"/>
+            <w:r>
+              <w:rPr>
+                <w:sz w:val="24"/>
+                <w:szCs w:val="24"/>
+                <w:lang w:val="en-US"/>
+              </w:rPr>
+              <w:t xml:space="preserve"> but they are required to log in first</w:t>
             </w:r>
           </w:p>
         </w:tc>
@@ -7228,15 +7988,7 @@
                 <w:szCs w:val="24"/>
                 <w:lang w:val="en-US"/>
               </w:rPr>
-              <w:t>TC-1</w:t>
-            </w:r>
-            <w:r>
-              <w:rPr>
-                <w:sz w:val="24"/>
-                <w:szCs w:val="24"/>
-                <w:lang w:val="en-US"/>
-              </w:rPr>
-              <w:t>8</w:t>
+              <w:t>TC-18</w:t>
             </w:r>
           </w:p>
         </w:tc>
@@ -7276,13 +8028,14 @@
               <w:rPr>
                 <w:lang w:val="en-US"/>
               </w:rPr>
-              <w:t xml:space="preserve">User </w:t>
-            </w:r>
-            <w:r>
-              <w:rPr>
-                <w:lang w:val="en-US"/>
-              </w:rPr>
-              <w:t>has not added any games to their profile page</w:t>
+              <w:t xml:space="preserve">User has not added any games </w:t>
+            </w:r>
+            <w:r>
+              <w:rPr>
+                <w:lang w:val="en-US"/>
+              </w:rPr>
+              <w:lastRenderedPageBreak/>
+              <w:t>to their profile page</w:t>
             </w:r>
           </w:p>
         </w:tc>
@@ -7302,13 +8055,15 @@
               <w:rPr>
                 <w:lang w:val="en-US"/>
               </w:rPr>
-              <w:t>User has not added any games to their profile page</w:t>
-            </w:r>
-            <w:r>
-              <w:rPr>
-                <w:lang w:val="en-US"/>
-              </w:rPr>
-              <w:t xml:space="preserve"> and does not have any recommendations</w:t>
+              <w:lastRenderedPageBreak/>
+              <w:t xml:space="preserve">User has not added any games to their profile page and does </w:t>
+            </w:r>
+            <w:r>
+              <w:rPr>
+                <w:lang w:val="en-US"/>
+              </w:rPr>
+              <w:lastRenderedPageBreak/>
+              <w:t>not have any recommendations</w:t>
             </w:r>
           </w:p>
         </w:tc>
@@ -7348,26 +8103,49 @@
               <w:rPr>
                 <w:lang w:val="en-US"/>
               </w:rPr>
-              <w:t>profile page where the recommended games should be</w:t>
-            </w:r>
-            <w:r>
-              <w:rPr>
-                <w:lang w:val="en-US"/>
-              </w:rPr>
-              <w:t>, the field</w:t>
-            </w:r>
-          </w:p>
-          <w:p>
-            <w:pPr>
-              <w:rPr>
-                <w:lang w:val="en-US"/>
-              </w:rPr>
-            </w:pPr>
-            <w:r>
-              <w:rPr>
-                <w:lang w:val="en-US"/>
-              </w:rPr>
-              <w:t>Is empty and a message says “Add games that you have played to your profile in order to get recommendations for games that you may like.”</w:t>
+              <w:t xml:space="preserve">profile page where the </w:t>
+            </w:r>
+            <w:r>
+              <w:rPr>
+                <w:lang w:val="en-US"/>
+              </w:rPr>
+              <w:lastRenderedPageBreak/>
+              <w:t xml:space="preserve">recommended games should be, the </w:t>
+            </w:r>
+            <w:proofErr w:type="gramStart"/>
+            <w:r>
+              <w:rPr>
+                <w:lang w:val="en-US"/>
+              </w:rPr>
+              <w:t>field</w:t>
+            </w:r>
+            <w:proofErr w:type="gramEnd"/>
+          </w:p>
+          <w:p>
+            <w:pPr>
+              <w:rPr>
+                <w:lang w:val="en-US"/>
+              </w:rPr>
+            </w:pPr>
+            <w:r>
+              <w:rPr>
+                <w:lang w:val="en-US"/>
+              </w:rPr>
+              <w:t xml:space="preserve">Is empty and a message </w:t>
+            </w:r>
+            <w:proofErr w:type="gramStart"/>
+            <w:r>
+              <w:rPr>
+                <w:lang w:val="en-US"/>
+              </w:rPr>
+              <w:t>says</w:t>
+            </w:r>
+            <w:proofErr w:type="gramEnd"/>
+            <w:r>
+              <w:rPr>
+                <w:lang w:val="en-US"/>
+              </w:rPr>
+              <w:t xml:space="preserve"> “Add games that you have played to your profile in order to get recommendations for games that you may like.”</w:t>
             </w:r>
           </w:p>
           <w:p>

</xml_diff>

<commit_message>
Made a console table, put some try-catch blocks. Now, the user is also able to add URL for images.
</commit_message>
<xml_diff>
--- a/URS - Hristo Ganchev.docx
+++ b/URS - Hristo Ganchev.docx
@@ -4,7 +4,6 @@
   <w:body>
     <w:p>
       <w:pPr>
-        <w:jc w:val="center"/>
         <w:rPr>
           <w:sz w:val="144"/>
           <w:szCs w:val="144"/>
@@ -14,10 +13,9 @@
     </w:p>
     <w:p>
       <w:pPr>
-        <w:jc w:val="center"/>
-        <w:rPr>
-          <w:sz w:val="144"/>
-          <w:szCs w:val="144"/>
+        <w:rPr>
+          <w:sz w:val="18"/>
+          <w:szCs w:val="18"/>
           <w:lang w:val="en-US"/>
         </w:rPr>
       </w:pPr>
@@ -130,6 +128,26 @@
     </w:p>
     <w:p>
       <w:pPr>
+        <w:jc w:val="center"/>
+        <w:rPr>
+          <w:sz w:val="24"/>
+          <w:szCs w:val="24"/>
+          <w:lang w:val="en-US"/>
+        </w:rPr>
+      </w:pPr>
+    </w:p>
+    <w:p>
+      <w:pPr>
+        <w:jc w:val="center"/>
+        <w:rPr>
+          <w:sz w:val="24"/>
+          <w:szCs w:val="24"/>
+          <w:lang w:val="en-US"/>
+        </w:rPr>
+      </w:pPr>
+    </w:p>
+    <w:p>
+      <w:pPr>
         <w:rPr>
           <w:sz w:val="24"/>
           <w:szCs w:val="24"/>
@@ -246,6 +264,17 @@
     </w:p>
     <w:p>
       <w:pPr>
+        <w:pStyle w:val="1"/>
+        <w:shd w:val="clear" w:color="auto" w:fill="FFFFFF"/>
+        <w:spacing w:before="90" w:after="90"/>
+        <w:rPr>
+          <w:rFonts w:ascii="Lato" w:hAnsi="Lato"/>
+          <w:color w:val="2D3B45"/>
+          <w:sz w:val="43"/>
+          <w:szCs w:val="43"/>
+        </w:rPr>
+      </w:pPr>
+      <w:r>
         <w:rPr>
           <w:b/>
           <w:bCs/>
@@ -253,7 +282,8 @@
           <w:szCs w:val="24"/>
           <w:lang w:val="en-US"/>
         </w:rPr>
-      </w:pPr>
+        <w:t>Tutor:</w:t>
+      </w:r>
       <w:r>
         <w:rPr>
           <w:b/>
@@ -262,8 +292,41 @@
           <w:szCs w:val="24"/>
           <w:lang w:val="en-US"/>
         </w:rPr>
-        <w:t>Tutor:</w:t>
+        <w:t xml:space="preserve"> </w:t>
       </w:r>
+      <w:proofErr w:type="spellStart"/>
+      <w:r>
+        <w:rPr>
+          <w:rFonts w:asciiTheme="minorHAnsi" w:eastAsiaTheme="minorHAnsi" w:hAnsiTheme="minorHAnsi" w:cstheme="minorBidi"/>
+          <w:color w:val="auto"/>
+          <w:sz w:val="24"/>
+          <w:szCs w:val="24"/>
+          <w:lang w:val="en-US"/>
+        </w:rPr>
+        <w:t>Sachin</w:t>
+      </w:r>
+      <w:proofErr w:type="spellEnd"/>
+      <w:r>
+        <w:rPr>
+          <w:rFonts w:asciiTheme="minorHAnsi" w:eastAsiaTheme="minorHAnsi" w:hAnsiTheme="minorHAnsi" w:cstheme="minorBidi"/>
+          <w:color w:val="auto"/>
+          <w:sz w:val="24"/>
+          <w:szCs w:val="24"/>
+          <w:lang w:val="en-US"/>
+        </w:rPr>
+        <w:t xml:space="preserve"> Bhardwaj</w:t>
+      </w:r>
+    </w:p>
+    <w:p>
+      <w:pPr>
+        <w:rPr>
+          <w:b/>
+          <w:bCs/>
+          <w:sz w:val="24"/>
+          <w:szCs w:val="24"/>
+          <w:lang w:val="en-US"/>
+        </w:rPr>
+      </w:pPr>
     </w:p>
     <w:sdt>
       <w:sdtPr>
@@ -1007,18 +1070,8 @@
           <w:szCs w:val="24"/>
           <w:lang w:val="en-US"/>
         </w:rPr>
-        <w:t xml:space="preserve">Write reviews and rate video </w:t>
+        <w:t>Write reviews and rate video games</w:t>
       </w:r>
-      <w:proofErr w:type="gramStart"/>
-      <w:r>
-        <w:rPr>
-          <w:sz w:val="24"/>
-          <w:szCs w:val="24"/>
-          <w:lang w:val="en-US"/>
-        </w:rPr>
-        <w:t>games</w:t>
-      </w:r>
-      <w:proofErr w:type="gramEnd"/>
     </w:p>
     <w:p>
       <w:pPr>
@@ -1039,18 +1092,8 @@
           <w:szCs w:val="24"/>
           <w:lang w:val="en-US"/>
         </w:rPr>
-        <w:t xml:space="preserve">Create an </w:t>
+        <w:t>Create an account</w:t>
       </w:r>
-      <w:proofErr w:type="gramStart"/>
-      <w:r>
-        <w:rPr>
-          <w:sz w:val="24"/>
-          <w:szCs w:val="24"/>
-          <w:lang w:val="en-US"/>
-        </w:rPr>
-        <w:t>account</w:t>
-      </w:r>
-      <w:proofErr w:type="gramEnd"/>
     </w:p>
     <w:p>
       <w:pPr>
@@ -1071,18 +1114,8 @@
           <w:szCs w:val="24"/>
           <w:lang w:val="en-US"/>
         </w:rPr>
-        <w:t xml:space="preserve">Get recommendations for video games they may </w:t>
+        <w:t>Get recommendations for video games they may like</w:t>
       </w:r>
-      <w:proofErr w:type="gramStart"/>
-      <w:r>
-        <w:rPr>
-          <w:sz w:val="24"/>
-          <w:szCs w:val="24"/>
-          <w:lang w:val="en-US"/>
-        </w:rPr>
-        <w:t>like</w:t>
-      </w:r>
-      <w:proofErr w:type="gramEnd"/>
     </w:p>
     <w:p>
       <w:pPr>
@@ -1103,18 +1136,17 @@
           <w:szCs w:val="24"/>
           <w:lang w:val="en-US"/>
         </w:rPr>
-        <w:t xml:space="preserve">View statistics for video games based on </w:t>
+        <w:t>View statistics for video games based on genre</w:t>
       </w:r>
-      <w:proofErr w:type="gramStart"/>
-      <w:r>
+    </w:p>
+    <w:p>
+      <w:pPr>
         <w:rPr>
           <w:sz w:val="24"/>
           <w:szCs w:val="24"/>
           <w:lang w:val="en-US"/>
         </w:rPr>
-        <w:t>genre</w:t>
-      </w:r>
-      <w:proofErr w:type="gramEnd"/>
+      </w:pPr>
     </w:p>
     <w:p>
       <w:pPr>
@@ -1130,6 +1162,167 @@
         <w:rPr>
           <w:sz w:val="24"/>
           <w:szCs w:val="24"/>
+          <w:lang w:val="en-US"/>
+        </w:rPr>
+      </w:pPr>
+    </w:p>
+    <w:p>
+      <w:pPr>
+        <w:rPr>
+          <w:rFonts w:asciiTheme="majorHAnsi" w:eastAsiaTheme="majorEastAsia" w:hAnsiTheme="majorHAnsi" w:cstheme="majorBidi"/>
+          <w:b/>
+          <w:bCs/>
+          <w:color w:val="000000" w:themeColor="text1"/>
+          <w:sz w:val="32"/>
+          <w:szCs w:val="32"/>
+          <w:lang w:val="en-US"/>
+        </w:rPr>
+      </w:pPr>
+      <w:r>
+        <w:rPr>
+          <w:rFonts w:asciiTheme="majorHAnsi" w:eastAsiaTheme="majorEastAsia" w:hAnsiTheme="majorHAnsi" w:cstheme="majorBidi"/>
+          <w:b/>
+          <w:bCs/>
+          <w:color w:val="000000" w:themeColor="text1"/>
+          <w:sz w:val="32"/>
+          <w:szCs w:val="32"/>
+          <w:lang w:val="en-US"/>
+        </w:rPr>
+        <w:t>Nonfunctional requirements:</w:t>
+      </w:r>
+    </w:p>
+    <w:p>
+      <w:pPr>
+        <w:rPr>
+          <w:sz w:val="24"/>
+          <w:szCs w:val="24"/>
+          <w:lang w:val="en-US"/>
+        </w:rPr>
+      </w:pPr>
+      <w:r>
+        <w:rPr>
+          <w:sz w:val="24"/>
+          <w:szCs w:val="24"/>
+          <w:lang w:val="en-US"/>
+        </w:rPr>
+        <w:t>NFR 01: Correctness in the data retrieved from the database.</w:t>
+      </w:r>
+    </w:p>
+    <w:p>
+      <w:pPr>
+        <w:rPr>
+          <w:sz w:val="24"/>
+          <w:szCs w:val="24"/>
+          <w:lang w:val="en-US"/>
+        </w:rPr>
+      </w:pPr>
+      <w:r>
+        <w:rPr>
+          <w:sz w:val="24"/>
+          <w:szCs w:val="24"/>
+          <w:lang w:val="en-US"/>
+        </w:rPr>
+        <w:t>NFR 02: Understandability of how the web application work</w:t>
+      </w:r>
+      <w:r>
+        <w:rPr>
+          <w:sz w:val="24"/>
+          <w:szCs w:val="24"/>
+          <w:lang w:val="en-US"/>
+        </w:rPr>
+        <w:t>s</w:t>
+      </w:r>
+      <w:r>
+        <w:rPr>
+          <w:sz w:val="24"/>
+          <w:szCs w:val="24"/>
+          <w:lang w:val="en-US"/>
+        </w:rPr>
+        <w:t>.</w:t>
+      </w:r>
+    </w:p>
+    <w:p>
+      <w:pPr>
+        <w:rPr>
+          <w:sz w:val="24"/>
+          <w:szCs w:val="24"/>
+          <w:lang w:val="en-US"/>
+        </w:rPr>
+      </w:pPr>
+      <w:r>
+        <w:rPr>
+          <w:sz w:val="24"/>
+          <w:szCs w:val="24"/>
+          <w:lang w:val="en-US"/>
+        </w:rPr>
+        <w:t>NFR 03: Maintainability of the program via the desktop application.</w:t>
+      </w:r>
+    </w:p>
+    <w:p>
+      <w:pPr>
+        <w:rPr>
+          <w:sz w:val="24"/>
+          <w:szCs w:val="24"/>
+          <w:lang w:val="en-US"/>
+        </w:rPr>
+      </w:pPr>
+      <w:r>
+        <w:rPr>
+          <w:sz w:val="24"/>
+          <w:szCs w:val="24"/>
+          <w:lang w:val="en-US"/>
+        </w:rPr>
+        <w:t>NFR 04: Easy access to the application.</w:t>
+      </w:r>
+    </w:p>
+    <w:p>
+      <w:pPr>
+        <w:rPr>
+          <w:sz w:val="24"/>
+          <w:szCs w:val="24"/>
+          <w:lang w:val="en-US"/>
+        </w:rPr>
+      </w:pPr>
+      <w:r>
+        <w:rPr>
+          <w:sz w:val="24"/>
+          <w:szCs w:val="24"/>
+          <w:lang w:val="en-US"/>
+        </w:rPr>
+        <w:t>NFR 05: Trustworthy information stored in the database.</w:t>
+      </w:r>
+    </w:p>
+    <w:p>
+      <w:pPr>
+        <w:rPr>
+          <w:sz w:val="24"/>
+          <w:szCs w:val="24"/>
+          <w:lang w:val="en-US"/>
+        </w:rPr>
+      </w:pPr>
+    </w:p>
+    <w:p>
+      <w:pPr>
+        <w:rPr>
+          <w:rFonts w:asciiTheme="majorHAnsi" w:eastAsiaTheme="majorEastAsia" w:hAnsiTheme="majorHAnsi" w:cstheme="majorBidi"/>
+          <w:b/>
+          <w:bCs/>
+          <w:color w:val="000000" w:themeColor="text1"/>
+          <w:sz w:val="32"/>
+          <w:szCs w:val="32"/>
+          <w:lang w:val="en-US"/>
+        </w:rPr>
+      </w:pPr>
+    </w:p>
+    <w:p>
+      <w:pPr>
+        <w:rPr>
+          <w:rFonts w:asciiTheme="majorHAnsi" w:eastAsiaTheme="majorEastAsia" w:hAnsiTheme="majorHAnsi" w:cstheme="majorBidi"/>
+          <w:b/>
+          <w:bCs/>
+          <w:color w:val="000000" w:themeColor="text1"/>
+          <w:sz w:val="32"/>
+          <w:szCs w:val="32"/>
           <w:lang w:val="en-US"/>
         </w:rPr>
       </w:pPr>
@@ -1502,33 +1695,6 @@
     </w:p>
     <w:p>
       <w:pPr>
-        <w:rPr>
-          <w:sz w:val="24"/>
-          <w:szCs w:val="24"/>
-          <w:lang w:val="en-US"/>
-        </w:rPr>
-      </w:pPr>
-    </w:p>
-    <w:p>
-      <w:pPr>
-        <w:rPr>
-          <w:sz w:val="24"/>
-          <w:szCs w:val="24"/>
-          <w:lang w:val="en-US"/>
-        </w:rPr>
-      </w:pPr>
-    </w:p>
-    <w:p>
-      <w:pPr>
-        <w:rPr>
-          <w:sz w:val="24"/>
-          <w:szCs w:val="24"/>
-          <w:lang w:val="en-US"/>
-        </w:rPr>
-      </w:pPr>
-    </w:p>
-    <w:p>
-      <w:pPr>
         <w:pStyle w:val="1"/>
         <w:rPr>
           <w:b/>
@@ -1545,6 +1711,7 @@
           <w:color w:val="000000" w:themeColor="text1"/>
           <w:lang w:val="en-US"/>
         </w:rPr>
+        <w:lastRenderedPageBreak/>
         <w:t>Moscow:</w:t>
       </w:r>
       <w:bookmarkEnd w:id="2"/>
@@ -1648,18 +1815,8 @@
                 <w:szCs w:val="24"/>
                 <w:lang w:val="en-US"/>
               </w:rPr>
-              <w:t xml:space="preserve">Ability to write reviews and rate video </w:t>
-            </w:r>
-            <w:proofErr w:type="gramStart"/>
-            <w:r>
-              <w:rPr>
-                <w:sz w:val="24"/>
-                <w:szCs w:val="24"/>
-                <w:lang w:val="en-US"/>
-              </w:rPr>
-              <w:t>games</w:t>
-            </w:r>
-            <w:proofErr w:type="gramEnd"/>
+              <w:t>Ability to write reviews and rate video games</w:t>
+            </w:r>
           </w:p>
           <w:p>
             <w:pPr>
@@ -1710,18 +1867,8 @@
                 <w:szCs w:val="24"/>
                 <w:lang w:val="en-US"/>
               </w:rPr>
-              <w:t xml:space="preserve">recommendations for video games that the user may </w:t>
-            </w:r>
-            <w:proofErr w:type="gramStart"/>
-            <w:r>
-              <w:rPr>
-                <w:sz w:val="24"/>
-                <w:szCs w:val="24"/>
-                <w:lang w:val="en-US"/>
-              </w:rPr>
-              <w:t>like</w:t>
-            </w:r>
-            <w:proofErr w:type="gramEnd"/>
+              <w:t>recommendations for video games that the user may like</w:t>
+            </w:r>
           </w:p>
           <w:p>
             <w:pPr>
@@ -1742,18 +1889,8 @@
                 <w:szCs w:val="24"/>
                 <w:lang w:val="en-US"/>
               </w:rPr>
-              <w:t xml:space="preserve">Statistics for video games based on </w:t>
-            </w:r>
-            <w:proofErr w:type="gramStart"/>
-            <w:r>
-              <w:rPr>
-                <w:sz w:val="24"/>
-                <w:szCs w:val="24"/>
-                <w:lang w:val="en-US"/>
-              </w:rPr>
-              <w:t>genre</w:t>
-            </w:r>
-            <w:proofErr w:type="gramEnd"/>
+              <w:t>Statistics for video games based on genre</w:t>
+            </w:r>
           </w:p>
           <w:p>
             <w:pPr>
@@ -1942,18 +2079,8 @@
                 <w:szCs w:val="24"/>
                 <w:lang w:val="en-US"/>
               </w:rPr>
-              <w:t xml:space="preserve">profile </w:t>
-            </w:r>
-            <w:proofErr w:type="gramStart"/>
-            <w:r>
-              <w:rPr>
-                <w:sz w:val="24"/>
-                <w:szCs w:val="24"/>
-                <w:lang w:val="en-US"/>
-              </w:rPr>
-              <w:t>pictures</w:t>
-            </w:r>
-            <w:proofErr w:type="gramEnd"/>
+              <w:t>profile pictures</w:t>
+            </w:r>
           </w:p>
           <w:p>
             <w:pPr>
@@ -2087,15 +2214,6 @@
     </w:p>
     <w:p>
       <w:pPr>
-        <w:rPr>
-          <w:sz w:val="24"/>
-          <w:szCs w:val="24"/>
-          <w:lang w:val="en-US"/>
-        </w:rPr>
-      </w:pPr>
-    </w:p>
-    <w:p>
-      <w:pPr>
         <w:pStyle w:val="1"/>
         <w:rPr>
           <w:b/>
@@ -2115,27 +2233,6 @@
         <w:t>User case:</w:t>
       </w:r>
       <w:bookmarkEnd w:id="3"/>
-    </w:p>
-    <w:p>
-      <w:pPr>
-        <w:rPr>
-          <w:lang w:val="en-US"/>
-        </w:rPr>
-      </w:pPr>
-    </w:p>
-    <w:p>
-      <w:pPr>
-        <w:rPr>
-          <w:lang w:val="en-US"/>
-        </w:rPr>
-      </w:pPr>
-    </w:p>
-    <w:p>
-      <w:pPr>
-        <w:rPr>
-          <w:lang w:val="en-US"/>
-        </w:rPr>
-      </w:pPr>
     </w:p>
     <w:tbl>
       <w:tblPr>
@@ -2266,6 +2363,56 @@
       </w:tr>
       <w:tr>
         <w:trPr>
+          <w:trHeight w:val="632"/>
+        </w:trPr>
+        <w:tc>
+          <w:tcPr>
+            <w:tcW w:w="1555" w:type="dxa"/>
+          </w:tcPr>
+          <w:p>
+            <w:pPr>
+              <w:rPr>
+                <w:b/>
+                <w:bCs/>
+                <w:lang w:val="en-US"/>
+              </w:rPr>
+            </w:pPr>
+            <w:r>
+              <w:rPr>
+                <w:b/>
+                <w:bCs/>
+                <w:lang w:val="en-US"/>
+              </w:rPr>
+              <w:t>Preconditions</w:t>
+            </w:r>
+          </w:p>
+        </w:tc>
+        <w:tc>
+          <w:tcPr>
+            <w:tcW w:w="7507" w:type="dxa"/>
+          </w:tcPr>
+          <w:p>
+            <w:pPr>
+              <w:pStyle w:val="a3"/>
+              <w:numPr>
+                <w:ilvl w:val="0"/>
+                <w:numId w:val="15"/>
+              </w:numPr>
+              <w:rPr>
+                <w:lang w:val="en-US"/>
+              </w:rPr>
+            </w:pPr>
+            <w:r>
+              <w:rPr>
+                <w:lang w:val="en-US"/>
+              </w:rPr>
+              <w:t>User is on the registration page</w:t>
+            </w:r>
+          </w:p>
+        </w:tc>
+      </w:tr>
+      <w:tr>
+        <w:trPr>
           <w:trHeight w:val="1126"/>
         </w:trPr>
         <w:tc>
@@ -2309,16 +2456,8 @@
               <w:rPr>
                 <w:lang w:val="en-US"/>
               </w:rPr>
-              <w:t xml:space="preserve">User goes to the registration </w:t>
-            </w:r>
-            <w:proofErr w:type="gramStart"/>
-            <w:r>
-              <w:rPr>
-                <w:lang w:val="en-US"/>
-              </w:rPr>
-              <w:t>page</w:t>
-            </w:r>
-            <w:proofErr w:type="gramEnd"/>
+              <w:t>The system displays a registration form containing fields for email, username and password</w:t>
+            </w:r>
           </w:p>
           <w:p>
             <w:pPr>
@@ -2335,16 +2474,8 @@
               <w:rPr>
                 <w:lang w:val="en-US"/>
               </w:rPr>
-              <w:t xml:space="preserve">User enters a valid email </w:t>
-            </w:r>
-            <w:proofErr w:type="gramStart"/>
-            <w:r>
-              <w:rPr>
-                <w:lang w:val="en-US"/>
-              </w:rPr>
-              <w:t>address</w:t>
-            </w:r>
-            <w:proofErr w:type="gramEnd"/>
+              <w:t>The user fills the form</w:t>
+            </w:r>
           </w:p>
           <w:p>
             <w:pPr>
@@ -2361,60 +2492,13 @@
               <w:rPr>
                 <w:lang w:val="en-US"/>
               </w:rPr>
-              <w:t xml:space="preserve">User enters a </w:t>
-            </w:r>
-            <w:proofErr w:type="gramStart"/>
-            <w:r>
-              <w:rPr>
-                <w:lang w:val="en-US"/>
-              </w:rPr>
-              <w:t>nickname</w:t>
-            </w:r>
-            <w:proofErr w:type="gramEnd"/>
+              <w:t>User creates an account successfully</w:t>
+            </w:r>
           </w:p>
           <w:p>
             <w:pPr>
               <w:pStyle w:val="a3"/>
-              <w:numPr>
-                <w:ilvl w:val="0"/>
-                <w:numId w:val="9"/>
-              </w:numPr>
-              <w:rPr>
-                <w:lang w:val="en-US"/>
-              </w:rPr>
-            </w:pPr>
-            <w:r>
-              <w:rPr>
-                <w:lang w:val="en-US"/>
-              </w:rPr>
-              <w:t xml:space="preserve">User enters a </w:t>
-            </w:r>
-            <w:proofErr w:type="gramStart"/>
-            <w:r>
-              <w:rPr>
-                <w:lang w:val="en-US"/>
-              </w:rPr>
-              <w:t>password</w:t>
-            </w:r>
-            <w:proofErr w:type="gramEnd"/>
-          </w:p>
-          <w:p>
-            <w:pPr>
-              <w:pStyle w:val="a3"/>
-              <w:numPr>
-                <w:ilvl w:val="0"/>
-                <w:numId w:val="9"/>
-              </w:numPr>
-              <w:rPr>
-                <w:lang w:val="en-US"/>
-              </w:rPr>
-            </w:pPr>
-            <w:r>
-              <w:rPr>
-                <w:lang w:val="en-US"/>
-              </w:rPr>
-              <w:t>User creates an account successfully</w:t>
-            </w:r>
+            </w:pPr>
           </w:p>
         </w:tc>
       </w:tr>
@@ -2616,16 +2700,8 @@
               <w:rPr>
                 <w:lang w:val="en-US"/>
               </w:rPr>
-              <w:t xml:space="preserve">a: Password is not secure </w:t>
-            </w:r>
-            <w:proofErr w:type="gramStart"/>
-            <w:r>
-              <w:rPr>
-                <w:lang w:val="en-US"/>
-              </w:rPr>
-              <w:t>enough</w:t>
-            </w:r>
-            <w:proofErr w:type="gramEnd"/>
+              <w:t>a: Password is not secure enough</w:t>
+            </w:r>
           </w:p>
           <w:p>
             <w:pPr>
@@ -2663,34 +2739,6 @@
         </w:tc>
       </w:tr>
     </w:tbl>
-    <w:p>
-      <w:pPr>
-        <w:rPr>
-          <w:lang w:val="en-US"/>
-        </w:rPr>
-      </w:pPr>
-    </w:p>
-    <w:p>
-      <w:pPr>
-        <w:rPr>
-          <w:lang w:val="en-US"/>
-        </w:rPr>
-      </w:pPr>
-    </w:p>
-    <w:p>
-      <w:pPr>
-        <w:rPr>
-          <w:lang w:val="en-US"/>
-        </w:rPr>
-      </w:pPr>
-    </w:p>
-    <w:p>
-      <w:pPr>
-        <w:rPr>
-          <w:lang w:val="en-US"/>
-        </w:rPr>
-      </w:pPr>
-    </w:p>
     <w:p>
       <w:pPr>
         <w:rPr>
@@ -2736,7 +2784,6 @@
                 <w:szCs w:val="32"/>
                 <w:lang w:val="en-US"/>
               </w:rPr>
-              <w:lastRenderedPageBreak/>
               <w:t>UC-00</w:t>
             </w:r>
             <w:r>
@@ -2832,6 +2879,74 @@
                 <w:lang w:val="en-US"/>
               </w:rPr>
               <w:t>User</w:t>
+            </w:r>
+          </w:p>
+        </w:tc>
+      </w:tr>
+      <w:tr>
+        <w:trPr>
+          <w:trHeight w:val="574"/>
+        </w:trPr>
+        <w:tc>
+          <w:tcPr>
+            <w:tcW w:w="1555" w:type="dxa"/>
+          </w:tcPr>
+          <w:p>
+            <w:pPr>
+              <w:rPr>
+                <w:b/>
+                <w:bCs/>
+                <w:lang w:val="en-US"/>
+              </w:rPr>
+            </w:pPr>
+            <w:r>
+              <w:rPr>
+                <w:b/>
+                <w:bCs/>
+                <w:lang w:val="en-US"/>
+              </w:rPr>
+              <w:t>Preconditions</w:t>
+            </w:r>
+          </w:p>
+        </w:tc>
+        <w:tc>
+          <w:tcPr>
+            <w:tcW w:w="7507" w:type="dxa"/>
+          </w:tcPr>
+          <w:p>
+            <w:pPr>
+              <w:pStyle w:val="a3"/>
+              <w:numPr>
+                <w:ilvl w:val="0"/>
+                <w:numId w:val="16"/>
+              </w:numPr>
+              <w:rPr>
+                <w:lang w:val="en-US"/>
+              </w:rPr>
+            </w:pPr>
+            <w:r>
+              <w:rPr>
+                <w:lang w:val="en-US"/>
+              </w:rPr>
+              <w:t>User should be in the page of a game</w:t>
+            </w:r>
+          </w:p>
+          <w:p>
+            <w:pPr>
+              <w:pStyle w:val="a3"/>
+              <w:numPr>
+                <w:ilvl w:val="0"/>
+                <w:numId w:val="16"/>
+              </w:numPr>
+              <w:rPr>
+                <w:lang w:val="en-US"/>
+              </w:rPr>
+            </w:pPr>
+            <w:r>
+              <w:rPr>
+                <w:lang w:val="en-US"/>
+              </w:rPr>
+              <w:t>User should be logged in</w:t>
             </w:r>
           </w:p>
         </w:tc>
@@ -2881,7 +2996,13 @@
               <w:rPr>
                 <w:lang w:val="en-US"/>
               </w:rPr>
-              <w:t>User searches for a game through the search bar</w:t>
+              <w:t>User gives a rating to the game</w:t>
+            </w:r>
+            <w:r>
+              <w:rPr>
+                <w:lang w:val="en-US"/>
+              </w:rPr>
+              <w:t xml:space="preserve"> (from 1 to 5)</w:t>
             </w:r>
           </w:p>
           <w:p>
@@ -2899,81 +3020,25 @@
               <w:rPr>
                 <w:lang w:val="en-US"/>
               </w:rPr>
-              <w:t xml:space="preserve">User finds the </w:t>
-            </w:r>
-            <w:proofErr w:type="gramStart"/>
-            <w:r>
-              <w:rPr>
-                <w:lang w:val="en-US"/>
-              </w:rPr>
-              <w:t>game</w:t>
-            </w:r>
-            <w:proofErr w:type="gramEnd"/>
-          </w:p>
-          <w:p>
-            <w:pPr>
-              <w:pStyle w:val="a3"/>
-              <w:numPr>
-                <w:ilvl w:val="0"/>
-                <w:numId w:val="10"/>
-              </w:numPr>
-              <w:rPr>
-                <w:lang w:val="en-US"/>
-              </w:rPr>
-            </w:pPr>
-            <w:r>
-              <w:rPr>
-                <w:lang w:val="en-US"/>
-              </w:rPr>
-              <w:t>User gives a rating to the game</w:t>
-            </w:r>
-            <w:r>
-              <w:rPr>
-                <w:lang w:val="en-US"/>
-              </w:rPr>
-              <w:t xml:space="preserve"> (from 1 to 5)</w:t>
-            </w:r>
-          </w:p>
-          <w:p>
-            <w:pPr>
-              <w:pStyle w:val="a3"/>
-              <w:numPr>
-                <w:ilvl w:val="0"/>
-                <w:numId w:val="10"/>
-              </w:numPr>
-              <w:rPr>
-                <w:lang w:val="en-US"/>
-              </w:rPr>
-            </w:pPr>
-            <w:r>
-              <w:rPr>
-                <w:lang w:val="en-US"/>
-              </w:rPr>
-              <w:t>User writes a review for the game</w:t>
-            </w:r>
-            <w:r>
-              <w:rPr>
-                <w:lang w:val="en-US"/>
-              </w:rPr>
-              <w:t xml:space="preserve"> (not necessary)</w:t>
-            </w:r>
-          </w:p>
-          <w:p>
-            <w:pPr>
-              <w:pStyle w:val="a3"/>
-              <w:numPr>
-                <w:ilvl w:val="0"/>
-                <w:numId w:val="10"/>
-              </w:numPr>
-              <w:rPr>
-                <w:lang w:val="en-US"/>
-              </w:rPr>
-            </w:pPr>
-            <w:r>
-              <w:rPr>
-                <w:lang w:val="en-US"/>
-              </w:rPr>
-              <w:t>Review and rating are submitted successfully.</w:t>
+              <w:t>Rating</w:t>
+            </w:r>
+            <w:r>
+              <w:rPr>
+                <w:lang w:val="en-US"/>
+              </w:rPr>
+              <w:t xml:space="preserve"> </w:t>
+            </w:r>
+            <w:r>
+              <w:rPr>
+                <w:lang w:val="en-US"/>
+              </w:rPr>
+              <w:t>is</w:t>
+            </w:r>
+            <w:r>
+              <w:rPr>
+                <w:lang w:val="en-US"/>
+              </w:rPr>
+              <w:t xml:space="preserve"> submitted successfully.</w:t>
             </w:r>
           </w:p>
         </w:tc>
@@ -3018,138 +3083,128 @@
               <w:rPr>
                 <w:lang w:val="en-US"/>
               </w:rPr>
+              <w:t>1.2</w:t>
+            </w:r>
+            <w:r>
+              <w:rPr>
+                <w:lang w:val="en-US"/>
+              </w:rPr>
+              <w:t xml:space="preserve">a: The user did not enter any </w:t>
+            </w:r>
+            <w:r>
+              <w:rPr>
+                <w:lang w:val="en-US"/>
+              </w:rPr>
+              <w:t>rating</w:t>
+            </w:r>
+          </w:p>
+          <w:p>
+            <w:pPr>
+              <w:rPr>
+                <w:lang w:val="en-US"/>
+              </w:rPr>
+            </w:pPr>
+            <w:r>
+              <w:rPr>
+                <w:lang w:val="en-US"/>
+              </w:rPr>
+              <w:t xml:space="preserve">      .1: A message is displayed.</w:t>
+            </w:r>
+          </w:p>
+          <w:p>
+            <w:pPr>
+              <w:rPr>
+                <w:lang w:val="en-US"/>
+              </w:rPr>
+            </w:pPr>
+            <w:r>
+              <w:rPr>
+                <w:lang w:val="en-US"/>
+              </w:rPr>
+              <w:t xml:space="preserve">      .2: User is requested to </w:t>
+            </w:r>
+            <w:r>
+              <w:rPr>
+                <w:lang w:val="en-US"/>
+              </w:rPr>
+              <w:t>enter a rating</w:t>
+            </w:r>
+          </w:p>
+          <w:p>
+            <w:pPr>
+              <w:rPr>
+                <w:lang w:val="en-US"/>
+              </w:rPr>
+            </w:pPr>
+          </w:p>
+          <w:p>
+            <w:pPr>
+              <w:rPr>
+                <w:lang w:val="en-US"/>
+              </w:rPr>
+            </w:pPr>
+            <w:r>
+              <w:rPr>
+                <w:lang w:val="en-US"/>
+              </w:rPr>
+              <w:t>2.1</w:t>
+            </w:r>
+            <w:r>
+              <w:rPr>
+                <w:lang w:val="en-US"/>
+              </w:rPr>
+              <w:t>a: User has not logged in</w:t>
+            </w:r>
+          </w:p>
+          <w:p>
+            <w:pPr>
+              <w:rPr>
+                <w:lang w:val="en-US"/>
+              </w:rPr>
+            </w:pPr>
+            <w:r>
+              <w:rPr>
+                <w:lang w:val="en-US"/>
+              </w:rPr>
+              <w:t xml:space="preserve">      .1: A message is displayed.</w:t>
+            </w:r>
+          </w:p>
+          <w:p>
+            <w:pPr>
+              <w:rPr>
+                <w:lang w:val="en-US"/>
+              </w:rPr>
+            </w:pPr>
+            <w:r>
+              <w:rPr>
+                <w:lang w:val="en-US"/>
+              </w:rPr>
+              <w:t xml:space="preserve">      .2: User is asked to either register or log in on the platform.</w:t>
+            </w:r>
+          </w:p>
+          <w:p>
+            <w:pPr>
+              <w:rPr>
+                <w:lang w:val="en-US"/>
+              </w:rPr>
+            </w:pPr>
+          </w:p>
+          <w:p>
+            <w:pPr>
+              <w:rPr>
+                <w:lang w:val="en-US"/>
+              </w:rPr>
+            </w:pPr>
+            <w:r>
+              <w:rPr>
+                <w:lang w:val="en-US"/>
+              </w:rPr>
               <w:t>3</w:t>
             </w:r>
             <w:r>
               <w:rPr>
                 <w:lang w:val="en-US"/>
               </w:rPr>
-              <w:t xml:space="preserve">a: The user did not enter any </w:t>
-            </w:r>
-            <w:proofErr w:type="gramStart"/>
-            <w:r>
-              <w:rPr>
-                <w:lang w:val="en-US"/>
-              </w:rPr>
-              <w:t>rating</w:t>
-            </w:r>
-            <w:proofErr w:type="gramEnd"/>
-          </w:p>
-          <w:p>
-            <w:pPr>
-              <w:rPr>
-                <w:lang w:val="en-US"/>
-              </w:rPr>
-            </w:pPr>
-            <w:r>
-              <w:rPr>
-                <w:lang w:val="en-US"/>
-              </w:rPr>
-              <w:t xml:space="preserve">      .1: A message is displayed.</w:t>
-            </w:r>
-          </w:p>
-          <w:p>
-            <w:pPr>
-              <w:rPr>
-                <w:lang w:val="en-US"/>
-              </w:rPr>
-            </w:pPr>
-            <w:r>
-              <w:rPr>
-                <w:lang w:val="en-US"/>
-              </w:rPr>
-              <w:t xml:space="preserve">      .2: User is requested to </w:t>
-            </w:r>
-            <w:r>
-              <w:rPr>
-                <w:lang w:val="en-US"/>
-              </w:rPr>
-              <w:t>enter a rating</w:t>
-            </w:r>
-          </w:p>
-          <w:p>
-            <w:pPr>
-              <w:rPr>
-                <w:lang w:val="en-US"/>
-              </w:rPr>
-            </w:pPr>
-          </w:p>
-          <w:p>
-            <w:pPr>
-              <w:rPr>
-                <w:lang w:val="en-US"/>
-              </w:rPr>
-            </w:pPr>
-            <w:r>
-              <w:rPr>
-                <w:lang w:val="en-US"/>
-              </w:rPr>
-              <w:t>4</w:t>
-            </w:r>
-            <w:r>
-              <w:rPr>
-                <w:lang w:val="en-US"/>
-              </w:rPr>
-              <w:t xml:space="preserve">a: User has not logged </w:t>
-            </w:r>
-            <w:proofErr w:type="gramStart"/>
-            <w:r>
-              <w:rPr>
-                <w:lang w:val="en-US"/>
-              </w:rPr>
-              <w:t>in</w:t>
-            </w:r>
-            <w:proofErr w:type="gramEnd"/>
-          </w:p>
-          <w:p>
-            <w:pPr>
-              <w:rPr>
-                <w:lang w:val="en-US"/>
-              </w:rPr>
-            </w:pPr>
-            <w:r>
-              <w:rPr>
-                <w:lang w:val="en-US"/>
-              </w:rPr>
-              <w:t xml:space="preserve">      .1: A message is displayed.</w:t>
-            </w:r>
-          </w:p>
-          <w:p>
-            <w:pPr>
-              <w:rPr>
-                <w:lang w:val="en-US"/>
-              </w:rPr>
-            </w:pPr>
-            <w:r>
-              <w:rPr>
-                <w:lang w:val="en-US"/>
-              </w:rPr>
-              <w:t xml:space="preserve">      .2: User is asked to either register or log in on the platform.</w:t>
-            </w:r>
-          </w:p>
-          <w:p>
-            <w:pPr>
-              <w:rPr>
-                <w:lang w:val="en-US"/>
-              </w:rPr>
-            </w:pPr>
-          </w:p>
-          <w:p>
-            <w:pPr>
-              <w:rPr>
-                <w:lang w:val="en-US"/>
-              </w:rPr>
-            </w:pPr>
-            <w:r>
-              <w:rPr>
-                <w:lang w:val="en-US"/>
-              </w:rPr>
-              <w:t>4</w:t>
-            </w:r>
-            <w:r>
-              <w:rPr>
-                <w:lang w:val="en-US"/>
-              </w:rPr>
               <w:t>b: User is trying to review the game more than once.</w:t>
             </w:r>
           </w:p>
@@ -3164,6 +3219,58 @@
                 <w:lang w:val="en-US"/>
               </w:rPr>
               <w:t xml:space="preserve">       .1: A message is displayed.</w:t>
+            </w:r>
+          </w:p>
+          <w:p>
+            <w:pPr>
+              <w:rPr>
+                <w:lang w:val="en-US"/>
+              </w:rPr>
+            </w:pPr>
+          </w:p>
+          <w:p>
+            <w:pPr>
+              <w:rPr>
+                <w:lang w:val="en-US"/>
+              </w:rPr>
+            </w:pPr>
+            <w:r>
+              <w:rPr>
+                <w:lang w:val="en-US"/>
+              </w:rPr>
+              <w:t>(Optional)</w:t>
+            </w:r>
+            <w:r>
+              <w:rPr>
+                <w:lang w:val="en-US"/>
+              </w:rPr>
+              <w:t xml:space="preserve"> User writes a review for the game</w:t>
+            </w:r>
+          </w:p>
+          <w:p>
+            <w:pPr>
+              <w:rPr>
+                <w:lang w:val="en-US"/>
+              </w:rPr>
+            </w:pPr>
+            <w:r>
+              <w:rPr>
+                <w:lang w:val="en-US"/>
+              </w:rPr>
+              <w:t xml:space="preserve">       .1: User writes a review for the game together with a rating and submits it.</w:t>
+            </w:r>
+          </w:p>
+          <w:p>
+            <w:pPr>
+              <w:rPr>
+                <w:lang w:val="en-US"/>
+              </w:rPr>
+            </w:pPr>
+            <w:r>
+              <w:rPr>
+                <w:lang w:val="en-US"/>
+              </w:rPr>
+              <w:t xml:space="preserve">       .2: A message is displayed that the review is submitted successfully.</w:t>
             </w:r>
           </w:p>
           <w:p>
@@ -3343,6 +3450,82 @@
       </w:tr>
       <w:tr>
         <w:trPr>
+          <w:trHeight w:val="839"/>
+        </w:trPr>
+        <w:tc>
+          <w:tcPr>
+            <w:tcW w:w="1555" w:type="dxa"/>
+          </w:tcPr>
+          <w:p>
+            <w:pPr>
+              <w:rPr>
+                <w:b/>
+                <w:bCs/>
+                <w:lang w:val="en-US"/>
+              </w:rPr>
+            </w:pPr>
+            <w:r>
+              <w:rPr>
+                <w:b/>
+                <w:bCs/>
+                <w:lang w:val="en-US"/>
+              </w:rPr>
+              <w:t>Precondition</w:t>
+            </w:r>
+            <w:r>
+              <w:rPr>
+                <w:b/>
+                <w:bCs/>
+                <w:lang w:val="en-US"/>
+              </w:rPr>
+              <w:t>s</w:t>
+            </w:r>
+          </w:p>
+        </w:tc>
+        <w:tc>
+          <w:tcPr>
+            <w:tcW w:w="7507" w:type="dxa"/>
+          </w:tcPr>
+          <w:p>
+            <w:pPr>
+              <w:pStyle w:val="a3"/>
+              <w:numPr>
+                <w:ilvl w:val="0"/>
+                <w:numId w:val="17"/>
+              </w:numPr>
+              <w:rPr>
+                <w:lang w:val="en-US"/>
+              </w:rPr>
+            </w:pPr>
+            <w:r>
+              <w:rPr>
+                <w:lang w:val="en-US"/>
+              </w:rPr>
+              <w:t>User is logged in</w:t>
+            </w:r>
+          </w:p>
+          <w:p>
+            <w:pPr>
+              <w:pStyle w:val="a3"/>
+              <w:numPr>
+                <w:ilvl w:val="0"/>
+                <w:numId w:val="17"/>
+              </w:numPr>
+              <w:rPr>
+                <w:lang w:val="en-US"/>
+              </w:rPr>
+            </w:pPr>
+            <w:r>
+              <w:rPr>
+                <w:lang w:val="en-US"/>
+              </w:rPr>
+              <w:t>User should be in the page of a game</w:t>
+            </w:r>
+          </w:p>
+        </w:tc>
+      </w:tr>
+      <w:tr>
+        <w:trPr>
           <w:trHeight w:val="1126"/>
         </w:trPr>
         <w:tc>
@@ -3386,22 +3569,14 @@
               <w:rPr>
                 <w:lang w:val="en-US"/>
               </w:rPr>
-              <w:t xml:space="preserve">User </w:t>
-            </w:r>
-            <w:r>
-              <w:rPr>
-                <w:lang w:val="en-US"/>
-              </w:rPr>
-              <w:t xml:space="preserve">is logged </w:t>
-            </w:r>
-            <w:proofErr w:type="gramStart"/>
-            <w:r>
-              <w:rPr>
-                <w:lang w:val="en-US"/>
-              </w:rPr>
-              <w:t>in</w:t>
-            </w:r>
-            <w:proofErr w:type="gramEnd"/>
+              <w:t>User presses a button saying “Add to Played Games”</w:t>
+            </w:r>
+            <w:r>
+              <w:rPr>
+                <w:lang w:val="en-US"/>
+              </w:rPr>
+              <w:t xml:space="preserve"> </w:t>
+            </w:r>
           </w:p>
           <w:p>
             <w:pPr>
@@ -3418,111 +3593,7 @@
               <w:rPr>
                 <w:lang w:val="en-US"/>
               </w:rPr>
-              <w:t xml:space="preserve">User is on the games </w:t>
-            </w:r>
-            <w:proofErr w:type="gramStart"/>
-            <w:r>
-              <w:rPr>
-                <w:lang w:val="en-US"/>
-              </w:rPr>
-              <w:t>page</w:t>
-            </w:r>
-            <w:proofErr w:type="gramEnd"/>
-          </w:p>
-          <w:p>
-            <w:pPr>
-              <w:pStyle w:val="a3"/>
-              <w:numPr>
-                <w:ilvl w:val="0"/>
-                <w:numId w:val="13"/>
-              </w:numPr>
-              <w:rPr>
-                <w:lang w:val="en-US"/>
-              </w:rPr>
-            </w:pPr>
-            <w:r>
-              <w:rPr>
-                <w:lang w:val="en-US"/>
-              </w:rPr>
-              <w:t xml:space="preserve">User finds a </w:t>
-            </w:r>
-            <w:proofErr w:type="gramStart"/>
-            <w:r>
-              <w:rPr>
-                <w:lang w:val="en-US"/>
-              </w:rPr>
-              <w:t>game</w:t>
-            </w:r>
-            <w:proofErr w:type="gramEnd"/>
-          </w:p>
-          <w:p>
-            <w:pPr>
-              <w:pStyle w:val="a3"/>
-              <w:numPr>
-                <w:ilvl w:val="0"/>
-                <w:numId w:val="13"/>
-              </w:numPr>
-              <w:rPr>
-                <w:lang w:val="en-US"/>
-              </w:rPr>
-            </w:pPr>
-            <w:r>
-              <w:rPr>
-                <w:lang w:val="en-US"/>
-              </w:rPr>
-              <w:t xml:space="preserve">User presses a button, saying “Add to Played </w:t>
-            </w:r>
-            <w:proofErr w:type="gramStart"/>
-            <w:r>
-              <w:rPr>
-                <w:lang w:val="en-US"/>
-              </w:rPr>
-              <w:t>Games</w:t>
-            </w:r>
-            <w:proofErr w:type="gramEnd"/>
-            <w:r>
-              <w:rPr>
-                <w:lang w:val="en-US"/>
-              </w:rPr>
-              <w:t>”</w:t>
-            </w:r>
-            <w:r>
-              <w:rPr>
-                <w:lang w:val="en-US"/>
-              </w:rPr>
-              <w:t xml:space="preserve"> </w:t>
-            </w:r>
-          </w:p>
-          <w:p>
-            <w:pPr>
-              <w:pStyle w:val="a3"/>
-              <w:numPr>
-                <w:ilvl w:val="0"/>
-                <w:numId w:val="13"/>
-              </w:numPr>
-              <w:rPr>
-                <w:lang w:val="en-US"/>
-              </w:rPr>
-            </w:pPr>
-            <w:r>
-              <w:rPr>
-                <w:lang w:val="en-US"/>
-              </w:rPr>
-              <w:t xml:space="preserve">The game gets added to their profile page in a category “Played </w:t>
-            </w:r>
-            <w:proofErr w:type="gramStart"/>
-            <w:r>
-              <w:rPr>
-                <w:lang w:val="en-US"/>
-              </w:rPr>
-              <w:t>Games</w:t>
-            </w:r>
-            <w:proofErr w:type="gramEnd"/>
-            <w:r>
-              <w:rPr>
-                <w:lang w:val="en-US"/>
-              </w:rPr>
-              <w:t>”</w:t>
+              <w:t>The game gets added to their profile page in a category “Played Games”</w:t>
             </w:r>
           </w:p>
           <w:p>
@@ -3575,16 +3646,14 @@
               <w:rPr>
                 <w:lang w:val="en-US"/>
               </w:rPr>
-              <w:t xml:space="preserve">5a: User is not logged </w:t>
-            </w:r>
-            <w:proofErr w:type="gramStart"/>
-            <w:r>
-              <w:rPr>
-                <w:lang w:val="en-US"/>
-              </w:rPr>
-              <w:t>in</w:t>
-            </w:r>
-            <w:proofErr w:type="gramEnd"/>
+              <w:t>1.1</w:t>
+            </w:r>
+            <w:r>
+              <w:rPr>
+                <w:lang w:val="en-US"/>
+              </w:rPr>
+              <w:t>a: User is not logged in</w:t>
+            </w:r>
           </w:p>
           <w:p>
             <w:pPr>
@@ -3609,57 +3678,34 @@
               <w:rPr>
                 <w:lang w:val="en-US"/>
               </w:rPr>
-              <w:t xml:space="preserve">       .2: The user is asked to log in </w:t>
-            </w:r>
-            <w:proofErr w:type="gramStart"/>
-            <w:r>
-              <w:rPr>
-                <w:lang w:val="en-US"/>
-              </w:rPr>
-              <w:t>in order to</w:t>
-            </w:r>
-            <w:proofErr w:type="gramEnd"/>
-            <w:r>
-              <w:rPr>
-                <w:lang w:val="en-US"/>
-              </w:rPr>
-              <w:t xml:space="preserve"> add the game to their profile.</w:t>
-            </w:r>
-          </w:p>
-          <w:p>
-            <w:pPr>
-              <w:rPr>
-                <w:lang w:val="en-US"/>
-              </w:rPr>
-            </w:pPr>
-          </w:p>
-          <w:p>
-            <w:pPr>
-              <w:rPr>
-                <w:lang w:val="en-US"/>
-              </w:rPr>
-            </w:pPr>
-          </w:p>
-          <w:p>
-            <w:pPr>
-              <w:rPr>
-                <w:lang w:val="en-US"/>
-              </w:rPr>
-            </w:pPr>
-            <w:r>
-              <w:rPr>
-                <w:lang w:val="en-US"/>
-              </w:rPr>
-              <w:t xml:space="preserve">5b: User has already added this game to their </w:t>
-            </w:r>
-            <w:proofErr w:type="gramStart"/>
-            <w:r>
-              <w:rPr>
-                <w:lang w:val="en-US"/>
-              </w:rPr>
-              <w:t>profile</w:t>
-            </w:r>
-            <w:proofErr w:type="gramEnd"/>
+              <w:t xml:space="preserve">       .2: The user is asked to log in in order to add the game to their profile.</w:t>
+            </w:r>
+          </w:p>
+          <w:p>
+            <w:pPr>
+              <w:rPr>
+                <w:lang w:val="en-US"/>
+              </w:rPr>
+            </w:pPr>
+          </w:p>
+          <w:p>
+            <w:pPr>
+              <w:rPr>
+                <w:lang w:val="en-US"/>
+              </w:rPr>
+            </w:pPr>
+            <w:r>
+              <w:rPr>
+                <w:lang w:val="en-US"/>
+              </w:rPr>
+              <w:t>2.2a</w:t>
+            </w:r>
+            <w:r>
+              <w:rPr>
+                <w:lang w:val="en-US"/>
+              </w:rPr>
+              <w:t>: User has already added this game to their profile</w:t>
+            </w:r>
           </w:p>
           <w:p>
             <w:pPr>
@@ -3677,39 +3723,6 @@
         </w:tc>
       </w:tr>
     </w:tbl>
-    <w:p>
-      <w:pPr>
-        <w:rPr>
-          <w:sz w:val="24"/>
-          <w:szCs w:val="24"/>
-          <w:lang w:val="en-US"/>
-        </w:rPr>
-      </w:pPr>
-    </w:p>
-    <w:p>
-      <w:pPr>
-        <w:rPr>
-          <w:sz w:val="24"/>
-          <w:szCs w:val="24"/>
-        </w:rPr>
-      </w:pPr>
-    </w:p>
-    <w:p>
-      <w:pPr>
-        <w:rPr>
-          <w:sz w:val="24"/>
-          <w:szCs w:val="24"/>
-        </w:rPr>
-      </w:pPr>
-    </w:p>
-    <w:p>
-      <w:pPr>
-        <w:rPr>
-          <w:sz w:val="24"/>
-          <w:szCs w:val="24"/>
-        </w:rPr>
-      </w:pPr>
-    </w:p>
     <w:p>
       <w:pPr>
         <w:rPr>
@@ -3856,9 +3869,6 @@
         </w:tc>
       </w:tr>
       <w:tr>
-        <w:trPr>
-          <w:trHeight w:val="1126"/>
-        </w:trPr>
         <w:tc>
           <w:tcPr>
             <w:tcW w:w="1555" w:type="dxa"/>
@@ -3877,6 +3887,63 @@
                 <w:bCs/>
                 <w:lang w:val="en-US"/>
               </w:rPr>
+              <w:t>Precondition</w:t>
+            </w:r>
+          </w:p>
+        </w:tc>
+        <w:tc>
+          <w:tcPr>
+            <w:tcW w:w="7507" w:type="dxa"/>
+          </w:tcPr>
+          <w:p>
+            <w:pPr>
+              <w:pStyle w:val="a3"/>
+              <w:numPr>
+                <w:ilvl w:val="0"/>
+                <w:numId w:val="18"/>
+              </w:numPr>
+              <w:rPr>
+                <w:lang w:val="en-US"/>
+              </w:rPr>
+            </w:pPr>
+            <w:r>
+              <w:rPr>
+                <w:lang w:val="en-US"/>
+              </w:rPr>
+              <w:t>User must be in a games page</w:t>
+            </w:r>
+          </w:p>
+          <w:p>
+            <w:pPr>
+              <w:rPr>
+                <w:lang w:val="en-US"/>
+              </w:rPr>
+            </w:pPr>
+          </w:p>
+        </w:tc>
+      </w:tr>
+      <w:tr>
+        <w:trPr>
+          <w:trHeight w:val="1062"/>
+        </w:trPr>
+        <w:tc>
+          <w:tcPr>
+            <w:tcW w:w="1555" w:type="dxa"/>
+          </w:tcPr>
+          <w:p>
+            <w:pPr>
+              <w:rPr>
+                <w:b/>
+                <w:bCs/>
+                <w:lang w:val="en-US"/>
+              </w:rPr>
+            </w:pPr>
+            <w:r>
+              <w:rPr>
+                <w:b/>
+                <w:bCs/>
+                <w:lang w:val="en-US"/>
+              </w:rPr>
               <w:t>Main Success Scenario</w:t>
             </w:r>
           </w:p>
@@ -3885,6 +3952,13 @@
           <w:tcPr>
             <w:tcW w:w="7507" w:type="dxa"/>
           </w:tcPr>
+          <w:p>
+            <w:pPr>
+              <w:rPr>
+                <w:lang w:val="en-US"/>
+              </w:rPr>
+            </w:pPr>
+          </w:p>
           <w:p>
             <w:pPr>
               <w:pStyle w:val="a3"/>
@@ -3900,22 +3974,8 @@
               <w:rPr>
                 <w:lang w:val="en-US"/>
               </w:rPr>
-              <w:t>Use</w:t>
-            </w:r>
-            <w:r>
-              <w:rPr>
-                <w:lang w:val="en-US"/>
-              </w:rPr>
-              <w:t xml:space="preserve">r goes to the game </w:t>
-            </w:r>
-            <w:proofErr w:type="gramStart"/>
-            <w:r>
-              <w:rPr>
-                <w:lang w:val="en-US"/>
-              </w:rPr>
-              <w:t>page</w:t>
-            </w:r>
-            <w:proofErr w:type="gramEnd"/>
+              <w:t>User adds a genre preference in the sidebar on their right</w:t>
+            </w:r>
           </w:p>
           <w:p>
             <w:pPr>
@@ -3932,32 +3992,6 @@
               <w:rPr>
                 <w:lang w:val="en-US"/>
               </w:rPr>
-              <w:t xml:space="preserve">User adds a genre preference in the sidebar on their </w:t>
-            </w:r>
-            <w:proofErr w:type="gramStart"/>
-            <w:r>
-              <w:rPr>
-                <w:lang w:val="en-US"/>
-              </w:rPr>
-              <w:t>right</w:t>
-            </w:r>
-            <w:proofErr w:type="gramEnd"/>
-          </w:p>
-          <w:p>
-            <w:pPr>
-              <w:pStyle w:val="a3"/>
-              <w:numPr>
-                <w:ilvl w:val="0"/>
-                <w:numId w:val="12"/>
-              </w:numPr>
-              <w:rPr>
-                <w:lang w:val="en-US"/>
-              </w:rPr>
-            </w:pPr>
-            <w:r>
-              <w:rPr>
-                <w:lang w:val="en-US"/>
-              </w:rPr>
               <w:t>User</w:t>
             </w:r>
             <w:r>
@@ -3970,104 +4004,15 @@
               <w:rPr>
                 <w:lang w:val="en-US"/>
               </w:rPr>
-              <w:t xml:space="preserve"> all games that are of the selected genre/</w:t>
-            </w:r>
-            <w:proofErr w:type="gramStart"/>
-            <w:r>
-              <w:rPr>
-                <w:lang w:val="en-US"/>
-              </w:rPr>
-              <w:t>s</w:t>
-            </w:r>
-            <w:proofErr w:type="gramEnd"/>
-          </w:p>
-          <w:p>
-            <w:pPr>
-              <w:pStyle w:val="a3"/>
-              <w:numPr>
-                <w:ilvl w:val="0"/>
-                <w:numId w:val="12"/>
-              </w:numPr>
-              <w:rPr>
-                <w:lang w:val="en-US"/>
-              </w:rPr>
-            </w:pPr>
-            <w:r>
-              <w:rPr>
-                <w:lang w:val="en-US"/>
-              </w:rPr>
-              <w:t xml:space="preserve">(Optional) </w:t>
-            </w:r>
-            <w:r>
-              <w:rPr>
-                <w:lang w:val="en-US"/>
-              </w:rPr>
-              <w:t>User enters a word</w:t>
-            </w:r>
-            <w:r>
-              <w:rPr>
-                <w:lang w:val="en-US"/>
-              </w:rPr>
-              <w:t xml:space="preserve"> in the search bar </w:t>
-            </w:r>
-            <w:proofErr w:type="gramStart"/>
-            <w:r>
-              <w:rPr>
-                <w:lang w:val="en-US"/>
-              </w:rPr>
-              <w:t>above</w:t>
-            </w:r>
-            <w:proofErr w:type="gramEnd"/>
-          </w:p>
-          <w:p>
-            <w:pPr>
-              <w:pStyle w:val="a3"/>
-              <w:numPr>
-                <w:ilvl w:val="0"/>
-                <w:numId w:val="12"/>
-              </w:numPr>
-              <w:rPr>
-                <w:lang w:val="en-US"/>
-              </w:rPr>
-            </w:pPr>
-            <w:r>
-              <w:rPr>
-                <w:lang w:val="en-US"/>
-              </w:rPr>
-              <w:t xml:space="preserve">(Optional) </w:t>
-            </w:r>
-            <w:r>
-              <w:rPr>
-                <w:lang w:val="en-US"/>
-              </w:rPr>
-              <w:t xml:space="preserve">User </w:t>
-            </w:r>
-            <w:proofErr w:type="gramStart"/>
-            <w:r>
-              <w:rPr>
-                <w:lang w:val="en-US"/>
-              </w:rPr>
-              <w:t>is able to</w:t>
-            </w:r>
-            <w:proofErr w:type="gramEnd"/>
-            <w:r>
-              <w:rPr>
-                <w:lang w:val="en-US"/>
-              </w:rPr>
-              <w:t xml:space="preserve"> see</w:t>
-            </w:r>
-            <w:r>
-              <w:rPr>
-                <w:lang w:val="en-US"/>
-              </w:rPr>
-              <w:t xml:space="preserve"> video games that include the inputted word by the user in their </w:t>
-            </w:r>
-            <w:r>
-              <w:rPr>
-                <w:lang w:val="en-US"/>
-              </w:rPr>
-              <w:t>titles</w:t>
-            </w:r>
+              <w:t xml:space="preserve"> all games that are of the selected genre/s</w:t>
+            </w:r>
+          </w:p>
+          <w:p>
+            <w:pPr>
+              <w:rPr>
+                <w:lang w:val="en-US"/>
+              </w:rPr>
+            </w:pPr>
           </w:p>
         </w:tc>
       </w:tr>
@@ -4111,22 +4056,20 @@
               <w:rPr>
                 <w:lang w:val="en-US"/>
               </w:rPr>
-              <w:t xml:space="preserve">3a: </w:t>
-            </w:r>
-            <w:r>
-              <w:rPr>
-                <w:lang w:val="en-US"/>
-              </w:rPr>
-              <w:t xml:space="preserve">The user hasn’t added any genre </w:t>
-            </w:r>
-            <w:proofErr w:type="gramStart"/>
-            <w:r>
-              <w:rPr>
-                <w:lang w:val="en-US"/>
-              </w:rPr>
-              <w:t>preferences</w:t>
-            </w:r>
-            <w:proofErr w:type="gramEnd"/>
+              <w:t>1.2</w:t>
+            </w:r>
+            <w:r>
+              <w:rPr>
+                <w:lang w:val="en-US"/>
+              </w:rPr>
+              <w:t xml:space="preserve">a: </w:t>
+            </w:r>
+            <w:r>
+              <w:rPr>
+                <w:lang w:val="en-US"/>
+              </w:rPr>
+              <w:t>The user hasn’t added any genre preferences</w:t>
+            </w:r>
           </w:p>
           <w:p>
             <w:pPr>
@@ -4144,21 +4087,7 @@
               <w:rPr>
                 <w:lang w:val="en-US"/>
               </w:rPr>
-              <w:t xml:space="preserve">The uses </w:t>
-            </w:r>
-            <w:proofErr w:type="gramStart"/>
-            <w:r>
-              <w:rPr>
-                <w:lang w:val="en-US"/>
-              </w:rPr>
-              <w:t>sees</w:t>
-            </w:r>
-            <w:proofErr w:type="gramEnd"/>
-            <w:r>
-              <w:rPr>
-                <w:lang w:val="en-US"/>
-              </w:rPr>
-              <w:t xml:space="preserve"> all of the games</w:t>
+              <w:t>The uses sees all of the games</w:t>
             </w:r>
             <w:r>
               <w:rPr>
@@ -4166,10 +4095,94 @@
               </w:rPr>
               <w:t xml:space="preserve"> at one place</w:t>
             </w:r>
+          </w:p>
+          <w:p>
+            <w:pPr>
+              <w:rPr>
+                <w:lang w:val="en-US"/>
+              </w:rPr>
+            </w:pPr>
+          </w:p>
+          <w:p>
+            <w:pPr>
+              <w:rPr>
+                <w:lang w:val="en-US"/>
+              </w:rPr>
+            </w:pPr>
+            <w:r>
+              <w:rPr>
+                <w:lang w:val="en-US"/>
+              </w:rPr>
+              <w:t>(Optional) User enters a word in the search bar above</w:t>
+            </w:r>
+          </w:p>
+          <w:p>
+            <w:pPr>
+              <w:rPr>
+                <w:lang w:val="en-US"/>
+              </w:rPr>
+            </w:pPr>
+            <w:r>
+              <w:rPr>
+                <w:lang w:val="en-US"/>
+              </w:rPr>
+              <w:t xml:space="preserve">       .1: The user is able to search for a game by a keyword that they input in the search bar</w:t>
+            </w:r>
+          </w:p>
+          <w:p>
+            <w:pPr>
+              <w:rPr>
+                <w:lang w:val="en-US"/>
+              </w:rPr>
+            </w:pPr>
+            <w:r>
+              <w:rPr>
+                <w:lang w:val="en-US"/>
+              </w:rPr>
+              <w:t xml:space="preserve">       .2: </w:t>
+            </w:r>
+            <w:r>
+              <w:rPr>
+                <w:lang w:val="en-US"/>
+              </w:rPr>
+              <w:t>User is able to see video games that include the inputted word by the user in their titles</w:t>
+            </w:r>
+          </w:p>
+          <w:p>
+            <w:pPr>
+              <w:rPr>
+                <w:lang w:val="en-US"/>
+              </w:rPr>
+            </w:pPr>
+          </w:p>
+          <w:p>
+            <w:pPr>
+              <w:rPr>
+                <w:lang w:val="en-US"/>
+              </w:rPr>
+            </w:pPr>
           </w:p>
         </w:tc>
       </w:tr>
     </w:tbl>
+    <w:p>
+      <w:pPr>
+        <w:rPr>
+          <w:sz w:val="24"/>
+          <w:szCs w:val="24"/>
+          <w:lang w:val="en-US"/>
+        </w:rPr>
+      </w:pPr>
+    </w:p>
+    <w:p>
+      <w:pPr>
+        <w:rPr>
+          <w:sz w:val="24"/>
+          <w:szCs w:val="24"/>
+          <w:lang w:val="en-US"/>
+        </w:rPr>
+      </w:pPr>
+    </w:p>
     <w:p>
       <w:pPr>
         <w:rPr>
@@ -4335,9 +4348,6 @@
         </w:tc>
       </w:tr>
       <w:tr>
-        <w:trPr>
-          <w:trHeight w:val="1126"/>
-        </w:trPr>
         <w:tc>
           <w:tcPr>
             <w:tcW w:w="1555" w:type="dxa"/>
@@ -4356,7 +4366,7 @@
                 <w:bCs/>
                 <w:lang w:val="en-US"/>
               </w:rPr>
-              <w:t>Main Success Scenario</w:t>
+              <w:t>Precondition</w:t>
             </w:r>
           </w:p>
         </w:tc>
@@ -4379,16 +4389,8 @@
               <w:rPr>
                 <w:lang w:val="en-US"/>
               </w:rPr>
-              <w:t xml:space="preserve">User is logged </w:t>
-            </w:r>
-            <w:proofErr w:type="gramStart"/>
-            <w:r>
-              <w:rPr>
-                <w:lang w:val="en-US"/>
-              </w:rPr>
-              <w:t>in</w:t>
-            </w:r>
-            <w:proofErr w:type="gramEnd"/>
+              <w:t>User is logged in</w:t>
+            </w:r>
           </w:p>
           <w:p>
             <w:pPr>
@@ -4405,41 +4407,54 @@
               <w:rPr>
                 <w:lang w:val="en-US"/>
               </w:rPr>
-              <w:t xml:space="preserve">User has added games that they have played to </w:t>
-            </w:r>
-            <w:r>
-              <w:rPr>
-                <w:lang w:val="en-US"/>
-              </w:rPr>
-              <w:t>their</w:t>
-            </w:r>
-            <w:r>
-              <w:rPr>
-                <w:lang w:val="en-US"/>
-              </w:rPr>
-              <w:t xml:space="preserve"> profile</w:t>
-            </w:r>
-            <w:r>
-              <w:rPr>
-                <w:lang w:val="en-US"/>
-              </w:rPr>
-              <w:t xml:space="preserve"> </w:t>
-            </w:r>
-            <w:proofErr w:type="gramStart"/>
-            <w:r>
-              <w:rPr>
-                <w:lang w:val="en-US"/>
-              </w:rPr>
-              <w:t>page</w:t>
-            </w:r>
-            <w:proofErr w:type="gramEnd"/>
-          </w:p>
+              <w:t>User has added games that they have played to their profile page</w:t>
+            </w:r>
+          </w:p>
+          <w:p>
+            <w:pPr>
+              <w:rPr>
+                <w:lang w:val="en-US"/>
+              </w:rPr>
+            </w:pPr>
+          </w:p>
+        </w:tc>
+      </w:tr>
+      <w:tr>
+        <w:trPr>
+          <w:trHeight w:val="1126"/>
+        </w:trPr>
+        <w:tc>
+          <w:tcPr>
+            <w:tcW w:w="1555" w:type="dxa"/>
+          </w:tcPr>
+          <w:p>
+            <w:pPr>
+              <w:rPr>
+                <w:b/>
+                <w:bCs/>
+                <w:lang w:val="en-US"/>
+              </w:rPr>
+            </w:pPr>
+            <w:r>
+              <w:rPr>
+                <w:b/>
+                <w:bCs/>
+                <w:lang w:val="en-US"/>
+              </w:rPr>
+              <w:t>Main Success Scenario</w:t>
+            </w:r>
+          </w:p>
+        </w:tc>
+        <w:tc>
+          <w:tcPr>
+            <w:tcW w:w="7507" w:type="dxa"/>
+          </w:tcPr>
           <w:p>
             <w:pPr>
               <w:pStyle w:val="a3"/>
               <w:numPr>
                 <w:ilvl w:val="0"/>
-                <w:numId w:val="14"/>
+                <w:numId w:val="20"/>
               </w:numPr>
               <w:rPr>
                 <w:lang w:val="en-US"/>
@@ -4515,27 +4530,25 @@
               <w:rPr>
                 <w:lang w:val="en-US"/>
               </w:rPr>
-              <w:t xml:space="preserve">1a: </w:t>
-            </w:r>
-            <w:r>
-              <w:rPr>
-                <w:lang w:val="en-US"/>
-              </w:rPr>
-              <w:t xml:space="preserve">User is trying to access their profile </w:t>
-            </w:r>
-            <w:proofErr w:type="gramStart"/>
-            <w:r>
-              <w:rPr>
-                <w:lang w:val="en-US"/>
-              </w:rPr>
-              <w:t>page</w:t>
-            </w:r>
-            <w:proofErr w:type="gramEnd"/>
-            <w:r>
-              <w:rPr>
-                <w:lang w:val="en-US"/>
-              </w:rPr>
-              <w:t xml:space="preserve"> but they are not logged in</w:t>
+              <w:t>1</w:t>
+            </w:r>
+            <w:r>
+              <w:rPr>
+                <w:lang w:val="en-US"/>
+              </w:rPr>
+              <w:t>.1</w:t>
+            </w:r>
+            <w:r>
+              <w:rPr>
+                <w:lang w:val="en-US"/>
+              </w:rPr>
+              <w:t xml:space="preserve">a: </w:t>
+            </w:r>
+            <w:r>
+              <w:rPr>
+                <w:lang w:val="en-US"/>
+              </w:rPr>
+              <w:t>User is trying to access their profile page but they are not logged in</w:t>
             </w:r>
           </w:p>
           <w:p>
@@ -4587,22 +4600,26 @@
               <w:rPr>
                 <w:lang w:val="en-US"/>
               </w:rPr>
-              <w:t xml:space="preserve">2a: </w:t>
-            </w:r>
-            <w:r>
-              <w:rPr>
-                <w:lang w:val="en-US"/>
-              </w:rPr>
-              <w:t xml:space="preserve">User has not added any games to their profile </w:t>
-            </w:r>
-            <w:proofErr w:type="gramStart"/>
-            <w:r>
-              <w:rPr>
-                <w:lang w:val="en-US"/>
-              </w:rPr>
-              <w:t>page</w:t>
-            </w:r>
-            <w:proofErr w:type="gramEnd"/>
+              <w:t>2</w:t>
+            </w:r>
+            <w:r>
+              <w:rPr>
+                <w:lang w:val="en-US"/>
+              </w:rPr>
+              <w:t>.1</w:t>
+            </w:r>
+            <w:r>
+              <w:rPr>
+                <w:lang w:val="en-US"/>
+              </w:rPr>
+              <w:t xml:space="preserve">a: </w:t>
+            </w:r>
+            <w:r>
+              <w:rPr>
+                <w:lang w:val="en-US"/>
+              </w:rPr>
+              <w:t>User has not added any games to their profile page</w:t>
+            </w:r>
           </w:p>
           <w:p>
             <w:pPr>
@@ -4633,21 +4650,7 @@
               <w:rPr>
                 <w:lang w:val="en-US"/>
               </w:rPr>
-              <w:t xml:space="preserve">Is empty and a message </w:t>
-            </w:r>
-            <w:proofErr w:type="gramStart"/>
-            <w:r>
-              <w:rPr>
-                <w:lang w:val="en-US"/>
-              </w:rPr>
-              <w:t>says</w:t>
-            </w:r>
-            <w:proofErr w:type="gramEnd"/>
-            <w:r>
-              <w:rPr>
-                <w:lang w:val="en-US"/>
-              </w:rPr>
-              <w:t xml:space="preserve"> “Add games that you have played to your profile in order to get recommendations for games that you may like.”</w:t>
+              <w:t>Is empty and a message says “Add games that you have played to your profile in order to get recommendations for games that you may like.”</w:t>
             </w:r>
           </w:p>
           <w:p>
@@ -4662,24 +4665,6 @@
     </w:tbl>
     <w:p>
       <w:pPr>
-        <w:rPr>
-          <w:sz w:val="24"/>
-          <w:szCs w:val="24"/>
-          <w:lang w:val="en-US"/>
-        </w:rPr>
-      </w:pPr>
-    </w:p>
-    <w:p>
-      <w:pPr>
-        <w:rPr>
-          <w:sz w:val="24"/>
-          <w:szCs w:val="24"/>
-          <w:lang w:val="en-US"/>
-        </w:rPr>
-      </w:pPr>
-    </w:p>
-    <w:p>
-      <w:pPr>
         <w:pStyle w:val="1"/>
         <w:rPr>
           <w:b/>
@@ -4696,6 +4681,7 @@
           <w:color w:val="000000" w:themeColor="text1"/>
           <w:lang w:val="en-US"/>
         </w:rPr>
+        <w:lastRenderedPageBreak/>
         <w:t>Test case:</w:t>
       </w:r>
       <w:bookmarkEnd w:id="4"/>
@@ -5053,7 +5039,6 @@
                 <w:szCs w:val="24"/>
                 <w:lang w:val="en-US"/>
               </w:rPr>
-              <w:lastRenderedPageBreak/>
               <w:t>TC-02</w:t>
             </w:r>
           </w:p>
@@ -6339,6 +6324,7 @@
                 <w:szCs w:val="24"/>
                 <w:lang w:val="en-US"/>
               </w:rPr>
+              <w:lastRenderedPageBreak/>
               <w:t>TC-09</w:t>
             </w:r>
           </w:p>
@@ -6551,34 +6537,7 @@
                 <w:szCs w:val="24"/>
                 <w:lang w:val="en-US"/>
               </w:rPr>
-              <w:t xml:space="preserve">User adds a game that they </w:t>
-            </w:r>
-            <w:r>
-              <w:rPr>
-                <w:sz w:val="24"/>
-                <w:szCs w:val="24"/>
-                <w:lang w:val="en-US"/>
-              </w:rPr>
-              <w:lastRenderedPageBreak/>
-              <w:t xml:space="preserve">have played to their </w:t>
-            </w:r>
-            <w:proofErr w:type="gramStart"/>
-            <w:r>
-              <w:rPr>
-                <w:sz w:val="24"/>
-                <w:szCs w:val="24"/>
-                <w:lang w:val="en-US"/>
-              </w:rPr>
-              <w:t>profile</w:t>
-            </w:r>
-            <w:proofErr w:type="gramEnd"/>
-            <w:r>
-              <w:rPr>
-                <w:sz w:val="24"/>
-                <w:szCs w:val="24"/>
-                <w:lang w:val="en-US"/>
-              </w:rPr>
-              <w:t xml:space="preserve"> </w:t>
+              <w:t xml:space="preserve">User adds a game that they have played to their profile </w:t>
             </w:r>
           </w:p>
           <w:p>
@@ -6609,17 +6568,7 @@
                 <w:szCs w:val="24"/>
                 <w:lang w:val="en-US"/>
               </w:rPr>
-              <w:lastRenderedPageBreak/>
-              <w:t xml:space="preserve">Goes to the game they want to add </w:t>
-            </w:r>
-            <w:r>
-              <w:rPr>
-                <w:sz w:val="24"/>
-                <w:szCs w:val="24"/>
-                <w:lang w:val="en-US"/>
-              </w:rPr>
-              <w:lastRenderedPageBreak/>
-              <w:t>while logged in and presses “Add to Played Games”</w:t>
+              <w:t>Goes to the game they want to add while logged in and presses “Add to Played Games”</w:t>
             </w:r>
           </w:p>
         </w:tc>
@@ -6655,16 +6604,7 @@
                 <w:szCs w:val="24"/>
                 <w:lang w:val="en-US"/>
               </w:rPr>
-              <w:t xml:space="preserve">The user receives a message that they have </w:t>
-            </w:r>
-            <w:r>
-              <w:rPr>
-                <w:sz w:val="24"/>
-                <w:szCs w:val="24"/>
-                <w:lang w:val="en-US"/>
-              </w:rPr>
-              <w:lastRenderedPageBreak/>
-              <w:t>successfully added the game to their profile</w:t>
+              <w:t>The user receives a message that they have successfully added the game to their profile</w:t>
             </w:r>
             <w:r>
               <w:rPr>
@@ -6696,7 +6636,6 @@
                 <w:szCs w:val="24"/>
                 <w:lang w:val="en-US"/>
               </w:rPr>
-              <w:lastRenderedPageBreak/>
               <w:t>TC-11</w:t>
             </w:r>
           </w:p>
@@ -6741,18 +6680,8 @@
                 <w:szCs w:val="24"/>
                 <w:lang w:val="en-US"/>
               </w:rPr>
-              <w:t xml:space="preserve">User adds a game that they have played to their profile but are not logged </w:t>
-            </w:r>
-            <w:proofErr w:type="gramStart"/>
-            <w:r>
-              <w:rPr>
-                <w:sz w:val="24"/>
-                <w:szCs w:val="24"/>
-                <w:lang w:val="en-US"/>
-              </w:rPr>
-              <w:t>in</w:t>
-            </w:r>
-            <w:proofErr w:type="gramEnd"/>
+              <w:t>User adds a game that they have played to their profile but are not logged in</w:t>
+            </w:r>
           </w:p>
           <w:p>
             <w:pPr>
@@ -6818,25 +6747,7 @@
                 <w:szCs w:val="24"/>
                 <w:lang w:val="en-US"/>
               </w:rPr>
-              <w:t xml:space="preserve">The user receives a message that they </w:t>
-            </w:r>
-            <w:proofErr w:type="gramStart"/>
-            <w:r>
-              <w:rPr>
-                <w:sz w:val="24"/>
-                <w:szCs w:val="24"/>
-                <w:lang w:val="en-US"/>
-              </w:rPr>
-              <w:t>have to</w:t>
-            </w:r>
-            <w:proofErr w:type="gramEnd"/>
-            <w:r>
-              <w:rPr>
-                <w:sz w:val="24"/>
-                <w:szCs w:val="24"/>
-                <w:lang w:val="en-US"/>
-              </w:rPr>
-              <w:t xml:space="preserve"> log in in order to add the game to their profile and are asked to log in.</w:t>
+              <w:t>The user receives a message that they have to log in in order to add the game to their profile and are asked to log in.</w:t>
             </w:r>
           </w:p>
         </w:tc>
@@ -7104,25 +7015,7 @@
                 <w:szCs w:val="24"/>
                 <w:lang w:val="en-US"/>
               </w:rPr>
-              <w:t xml:space="preserve">The user </w:t>
-            </w:r>
-            <w:proofErr w:type="gramStart"/>
-            <w:r>
-              <w:rPr>
-                <w:sz w:val="24"/>
-                <w:szCs w:val="24"/>
-                <w:lang w:val="en-US"/>
-              </w:rPr>
-              <w:t>is able to</w:t>
-            </w:r>
-            <w:proofErr w:type="gramEnd"/>
-            <w:r>
-              <w:rPr>
-                <w:sz w:val="24"/>
-                <w:szCs w:val="24"/>
-                <w:lang w:val="en-US"/>
-              </w:rPr>
-              <w:t xml:space="preserve"> see all the games that are of the selected genre/s.</w:t>
+              <w:t>The user is able to see all the games that are of the selected genre/s.</w:t>
             </w:r>
           </w:p>
         </w:tc>
@@ -7280,25 +7173,7 @@
                 <w:szCs w:val="24"/>
                 <w:lang w:val="en-US"/>
               </w:rPr>
-              <w:t xml:space="preserve">The user </w:t>
-            </w:r>
-            <w:proofErr w:type="gramStart"/>
-            <w:r>
-              <w:rPr>
-                <w:sz w:val="24"/>
-                <w:szCs w:val="24"/>
-                <w:lang w:val="en-US"/>
-              </w:rPr>
-              <w:t>is able to</w:t>
-            </w:r>
-            <w:proofErr w:type="gramEnd"/>
-            <w:r>
-              <w:rPr>
-                <w:sz w:val="24"/>
-                <w:szCs w:val="24"/>
-                <w:lang w:val="en-US"/>
-              </w:rPr>
-              <w:t xml:space="preserve"> see all the games that</w:t>
+              <w:t>The user is able to see all the games that</w:t>
             </w:r>
             <w:r>
               <w:rPr>
@@ -7396,25 +7271,7 @@
                 <w:szCs w:val="24"/>
                 <w:lang w:val="en-US"/>
               </w:rPr>
-              <w:t xml:space="preserve">Goes to the Game page, selects genre/s of their </w:t>
-            </w:r>
-            <w:proofErr w:type="gramStart"/>
-            <w:r>
-              <w:rPr>
-                <w:sz w:val="24"/>
-                <w:szCs w:val="24"/>
-                <w:lang w:val="en-US"/>
-              </w:rPr>
-              <w:t>choice</w:t>
-            </w:r>
-            <w:proofErr w:type="gramEnd"/>
-            <w:r>
-              <w:rPr>
-                <w:sz w:val="24"/>
-                <w:szCs w:val="24"/>
-                <w:lang w:val="en-US"/>
-              </w:rPr>
-              <w:t xml:space="preserve"> and enters a keyword in the search bar</w:t>
+              <w:t>Goes to the Game page, selects genre/s of their choice and enters a keyword in the search bar</w:t>
             </w:r>
           </w:p>
         </w:tc>
@@ -7458,25 +7315,7 @@
                 <w:szCs w:val="24"/>
                 <w:lang w:val="en-US"/>
               </w:rPr>
-              <w:t xml:space="preserve">The user </w:t>
-            </w:r>
-            <w:proofErr w:type="gramStart"/>
-            <w:r>
-              <w:rPr>
-                <w:sz w:val="24"/>
-                <w:szCs w:val="24"/>
-                <w:lang w:val="en-US"/>
-              </w:rPr>
-              <w:t>is able to</w:t>
-            </w:r>
-            <w:proofErr w:type="gramEnd"/>
-            <w:r>
-              <w:rPr>
-                <w:sz w:val="24"/>
-                <w:szCs w:val="24"/>
-                <w:lang w:val="en-US"/>
-              </w:rPr>
-              <w:t xml:space="preserve"> see all the games that include the word “Just” in their titles and are of the selected genre/s</w:t>
+              <w:t>The user is able to see all the games that include the word “Just” in their titles and are of the selected genre/s</w:t>
             </w:r>
           </w:p>
         </w:tc>
@@ -7626,25 +7465,7 @@
                 <w:szCs w:val="24"/>
                 <w:lang w:val="en-US"/>
               </w:rPr>
-              <w:t xml:space="preserve">The user </w:t>
-            </w:r>
-            <w:proofErr w:type="gramStart"/>
-            <w:r>
-              <w:rPr>
-                <w:sz w:val="24"/>
-                <w:szCs w:val="24"/>
-                <w:lang w:val="en-US"/>
-              </w:rPr>
-              <w:t>is able to</w:t>
-            </w:r>
-            <w:proofErr w:type="gramEnd"/>
-            <w:r>
-              <w:rPr>
-                <w:sz w:val="24"/>
-                <w:szCs w:val="24"/>
-                <w:lang w:val="en-US"/>
-              </w:rPr>
-              <w:t xml:space="preserve"> see all </w:t>
+              <w:t xml:space="preserve">The user is able to see all </w:t>
             </w:r>
             <w:r>
               <w:rPr>
@@ -7792,25 +7613,7 @@
                 <w:szCs w:val="24"/>
                 <w:lang w:val="en-US"/>
               </w:rPr>
-              <w:t xml:space="preserve">The user </w:t>
-            </w:r>
-            <w:proofErr w:type="gramStart"/>
-            <w:r>
-              <w:rPr>
-                <w:sz w:val="24"/>
-                <w:szCs w:val="24"/>
-                <w:lang w:val="en-US"/>
-              </w:rPr>
-              <w:t>is able to</w:t>
-            </w:r>
-            <w:proofErr w:type="gramEnd"/>
-            <w:r>
-              <w:rPr>
-                <w:sz w:val="24"/>
-                <w:szCs w:val="24"/>
-                <w:lang w:val="en-US"/>
-              </w:rPr>
-              <w:t xml:space="preserve"> see recommendations for games that they may like in the bottom of the page</w:t>
+              <w:t>The user is able to see recommendations for games that they may like in the bottom of the page</w:t>
             </w:r>
           </w:p>
         </w:tc>
@@ -7880,7 +7683,14 @@
               <w:rPr>
                 <w:lang w:val="en-US"/>
               </w:rPr>
-              <w:t>has not logged in and cannot see game recommendations</w:t>
+              <w:t xml:space="preserve">has not logged in and </w:t>
+            </w:r>
+            <w:r>
+              <w:rPr>
+                <w:lang w:val="en-US"/>
+              </w:rPr>
+              <w:lastRenderedPageBreak/>
+              <w:t>cannot see game recommendations</w:t>
             </w:r>
           </w:p>
         </w:tc>
@@ -7902,7 +7712,17 @@
                 <w:szCs w:val="24"/>
                 <w:lang w:val="en-US"/>
               </w:rPr>
-              <w:t>User has added games that they have played to their profile page, but they have not logged in</w:t>
+              <w:lastRenderedPageBreak/>
+              <w:t xml:space="preserve">User has added games that they </w:t>
+            </w:r>
+            <w:r>
+              <w:rPr>
+                <w:sz w:val="24"/>
+                <w:szCs w:val="24"/>
+                <w:lang w:val="en-US"/>
+              </w:rPr>
+              <w:lastRenderedPageBreak/>
+              <w:t>have played to their profile page, but they have not logged in</w:t>
             </w:r>
           </w:p>
         </w:tc>
@@ -7946,25 +7766,16 @@
                 <w:szCs w:val="24"/>
                 <w:lang w:val="en-US"/>
               </w:rPr>
-              <w:t xml:space="preserve"> trying to access their profile </w:t>
-            </w:r>
-            <w:proofErr w:type="gramStart"/>
-            <w:r>
-              <w:rPr>
-                <w:sz w:val="24"/>
-                <w:szCs w:val="24"/>
-                <w:lang w:val="en-US"/>
-              </w:rPr>
-              <w:t>page</w:t>
-            </w:r>
-            <w:proofErr w:type="gramEnd"/>
-            <w:r>
-              <w:rPr>
-                <w:sz w:val="24"/>
-                <w:szCs w:val="24"/>
-                <w:lang w:val="en-US"/>
-              </w:rPr>
-              <w:t xml:space="preserve"> but they are required to log in first</w:t>
+              <w:t xml:space="preserve"> trying to access their profile page </w:t>
+            </w:r>
+            <w:r>
+              <w:rPr>
+                <w:sz w:val="24"/>
+                <w:szCs w:val="24"/>
+                <w:lang w:val="en-US"/>
+              </w:rPr>
+              <w:lastRenderedPageBreak/>
+              <w:t>but they are required to log in first</w:t>
             </w:r>
           </w:p>
         </w:tc>
@@ -7988,6 +7799,7 @@
                 <w:szCs w:val="24"/>
                 <w:lang w:val="en-US"/>
               </w:rPr>
+              <w:lastRenderedPageBreak/>
               <w:t>TC-18</w:t>
             </w:r>
           </w:p>
@@ -8028,14 +7840,7 @@
               <w:rPr>
                 <w:lang w:val="en-US"/>
               </w:rPr>
-              <w:t xml:space="preserve">User has not added any games </w:t>
-            </w:r>
-            <w:r>
-              <w:rPr>
-                <w:lang w:val="en-US"/>
-              </w:rPr>
-              <w:lastRenderedPageBreak/>
-              <w:t>to their profile page</w:t>
+              <w:t>User has not added any games to their profile page</w:t>
             </w:r>
           </w:p>
         </w:tc>
@@ -8055,15 +7860,7 @@
               <w:rPr>
                 <w:lang w:val="en-US"/>
               </w:rPr>
-              <w:lastRenderedPageBreak/>
-              <w:t xml:space="preserve">User has not added any games to their profile page and does </w:t>
-            </w:r>
-            <w:r>
-              <w:rPr>
-                <w:lang w:val="en-US"/>
-              </w:rPr>
-              <w:lastRenderedPageBreak/>
-              <w:t>not have any recommendations</w:t>
+              <w:t>User has not added any games to their profile page and does not have any recommendations</w:t>
             </w:r>
           </w:p>
         </w:tc>
@@ -8103,49 +7900,20 @@
               <w:rPr>
                 <w:lang w:val="en-US"/>
               </w:rPr>
-              <w:t xml:space="preserve">profile page where the </w:t>
-            </w:r>
-            <w:r>
-              <w:rPr>
-                <w:lang w:val="en-US"/>
-              </w:rPr>
-              <w:lastRenderedPageBreak/>
-              <w:t xml:space="preserve">recommended games should be, the </w:t>
-            </w:r>
-            <w:proofErr w:type="gramStart"/>
-            <w:r>
-              <w:rPr>
-                <w:lang w:val="en-US"/>
-              </w:rPr>
-              <w:t>field</w:t>
-            </w:r>
-            <w:proofErr w:type="gramEnd"/>
-          </w:p>
-          <w:p>
-            <w:pPr>
-              <w:rPr>
-                <w:lang w:val="en-US"/>
-              </w:rPr>
-            </w:pPr>
-            <w:r>
-              <w:rPr>
-                <w:lang w:val="en-US"/>
-              </w:rPr>
-              <w:t xml:space="preserve">Is empty and a message </w:t>
-            </w:r>
-            <w:proofErr w:type="gramStart"/>
-            <w:r>
-              <w:rPr>
-                <w:lang w:val="en-US"/>
-              </w:rPr>
-              <w:t>says</w:t>
-            </w:r>
-            <w:proofErr w:type="gramEnd"/>
-            <w:r>
-              <w:rPr>
-                <w:lang w:val="en-US"/>
-              </w:rPr>
-              <w:t xml:space="preserve"> “Add games that you have played to your profile in order to get recommendations for games that you may like.”</w:t>
+              <w:t>profile page where the recommended games should be, the field</w:t>
+            </w:r>
+          </w:p>
+          <w:p>
+            <w:pPr>
+              <w:rPr>
+                <w:lang w:val="en-US"/>
+              </w:rPr>
+            </w:pPr>
+            <w:r>
+              <w:rPr>
+                <w:lang w:val="en-US"/>
+              </w:rPr>
+              <w:t>Is empty and a message says “Add games that you have played to your profile in order to get recommendations for games that you may like.”</w:t>
             </w:r>
           </w:p>
           <w:p>
@@ -8905,6 +8673,95 @@
     </w:lvl>
   </w:abstractNum>
   <w:abstractNum w:abstractNumId="6" w15:restartNumberingAfterBreak="0">
+    <w:nsid w:val="312337D7"/>
+    <w:multiLevelType w:val="hybridMultilevel"/>
+    <w:tmpl w:val="85C69364"/>
+    <w:lvl w:ilvl="0" w:tplc="0402000F">
+      <w:start w:val="1"/>
+      <w:numFmt w:val="decimal"/>
+      <w:lvlText w:val="%1."/>
+      <w:lvlJc w:val="left"/>
+      <w:pPr>
+        <w:ind w:left="720" w:hanging="360"/>
+      </w:pPr>
+      <w:rPr>
+        <w:rFonts w:hint="default"/>
+      </w:rPr>
+    </w:lvl>
+    <w:lvl w:ilvl="1" w:tplc="04020019" w:tentative="1">
+      <w:start w:val="1"/>
+      <w:numFmt w:val="lowerLetter"/>
+      <w:lvlText w:val="%2."/>
+      <w:lvlJc w:val="left"/>
+      <w:pPr>
+        <w:ind w:left="1440" w:hanging="360"/>
+      </w:pPr>
+    </w:lvl>
+    <w:lvl w:ilvl="2" w:tplc="0402001B" w:tentative="1">
+      <w:start w:val="1"/>
+      <w:numFmt w:val="lowerRoman"/>
+      <w:lvlText w:val="%3."/>
+      <w:lvlJc w:val="right"/>
+      <w:pPr>
+        <w:ind w:left="2160" w:hanging="180"/>
+      </w:pPr>
+    </w:lvl>
+    <w:lvl w:ilvl="3" w:tplc="0402000F" w:tentative="1">
+      <w:start w:val="1"/>
+      <w:numFmt w:val="decimal"/>
+      <w:lvlText w:val="%4."/>
+      <w:lvlJc w:val="left"/>
+      <w:pPr>
+        <w:ind w:left="2880" w:hanging="360"/>
+      </w:pPr>
+    </w:lvl>
+    <w:lvl w:ilvl="4" w:tplc="04020019" w:tentative="1">
+      <w:start w:val="1"/>
+      <w:numFmt w:val="lowerLetter"/>
+      <w:lvlText w:val="%5."/>
+      <w:lvlJc w:val="left"/>
+      <w:pPr>
+        <w:ind w:left="3600" w:hanging="360"/>
+      </w:pPr>
+    </w:lvl>
+    <w:lvl w:ilvl="5" w:tplc="0402001B" w:tentative="1">
+      <w:start w:val="1"/>
+      <w:numFmt w:val="lowerRoman"/>
+      <w:lvlText w:val="%6."/>
+      <w:lvlJc w:val="right"/>
+      <w:pPr>
+        <w:ind w:left="4320" w:hanging="180"/>
+      </w:pPr>
+    </w:lvl>
+    <w:lvl w:ilvl="6" w:tplc="0402000F" w:tentative="1">
+      <w:start w:val="1"/>
+      <w:numFmt w:val="decimal"/>
+      <w:lvlText w:val="%7."/>
+      <w:lvlJc w:val="left"/>
+      <w:pPr>
+        <w:ind w:left="5040" w:hanging="360"/>
+      </w:pPr>
+    </w:lvl>
+    <w:lvl w:ilvl="7" w:tplc="04020019" w:tentative="1">
+      <w:start w:val="1"/>
+      <w:numFmt w:val="lowerLetter"/>
+      <w:lvlText w:val="%8."/>
+      <w:lvlJc w:val="left"/>
+      <w:pPr>
+        <w:ind w:left="5760" w:hanging="360"/>
+      </w:pPr>
+    </w:lvl>
+    <w:lvl w:ilvl="8" w:tplc="0402001B" w:tentative="1">
+      <w:start w:val="1"/>
+      <w:numFmt w:val="lowerRoman"/>
+      <w:lvlText w:val="%9."/>
+      <w:lvlJc w:val="right"/>
+      <w:pPr>
+        <w:ind w:left="6480" w:hanging="180"/>
+      </w:pPr>
+    </w:lvl>
+  </w:abstractNum>
+  <w:abstractNum w:abstractNumId="7" w15:restartNumberingAfterBreak="0">
     <w:nsid w:val="34F851B7"/>
     <w:multiLevelType w:val="hybridMultilevel"/>
     <w:tmpl w:val="3C666344"/>
@@ -8993,7 +8850,96 @@
       </w:pPr>
     </w:lvl>
   </w:abstractNum>
-  <w:abstractNum w:abstractNumId="7" w15:restartNumberingAfterBreak="0">
+  <w:abstractNum w:abstractNumId="8" w15:restartNumberingAfterBreak="0">
+    <w:nsid w:val="357762DF"/>
+    <w:multiLevelType w:val="hybridMultilevel"/>
+    <w:tmpl w:val="08867714"/>
+    <w:lvl w:ilvl="0" w:tplc="0402000F">
+      <w:start w:val="1"/>
+      <w:numFmt w:val="decimal"/>
+      <w:lvlText w:val="%1."/>
+      <w:lvlJc w:val="left"/>
+      <w:pPr>
+        <w:ind w:left="720" w:hanging="360"/>
+      </w:pPr>
+      <w:rPr>
+        <w:rFonts w:hint="default"/>
+      </w:rPr>
+    </w:lvl>
+    <w:lvl w:ilvl="1" w:tplc="04020019" w:tentative="1">
+      <w:start w:val="1"/>
+      <w:numFmt w:val="lowerLetter"/>
+      <w:lvlText w:val="%2."/>
+      <w:lvlJc w:val="left"/>
+      <w:pPr>
+        <w:ind w:left="1440" w:hanging="360"/>
+      </w:pPr>
+    </w:lvl>
+    <w:lvl w:ilvl="2" w:tplc="0402001B" w:tentative="1">
+      <w:start w:val="1"/>
+      <w:numFmt w:val="lowerRoman"/>
+      <w:lvlText w:val="%3."/>
+      <w:lvlJc w:val="right"/>
+      <w:pPr>
+        <w:ind w:left="2160" w:hanging="180"/>
+      </w:pPr>
+    </w:lvl>
+    <w:lvl w:ilvl="3" w:tplc="0402000F" w:tentative="1">
+      <w:start w:val="1"/>
+      <w:numFmt w:val="decimal"/>
+      <w:lvlText w:val="%4."/>
+      <w:lvlJc w:val="left"/>
+      <w:pPr>
+        <w:ind w:left="2880" w:hanging="360"/>
+      </w:pPr>
+    </w:lvl>
+    <w:lvl w:ilvl="4" w:tplc="04020019" w:tentative="1">
+      <w:start w:val="1"/>
+      <w:numFmt w:val="lowerLetter"/>
+      <w:lvlText w:val="%5."/>
+      <w:lvlJc w:val="left"/>
+      <w:pPr>
+        <w:ind w:left="3600" w:hanging="360"/>
+      </w:pPr>
+    </w:lvl>
+    <w:lvl w:ilvl="5" w:tplc="0402001B" w:tentative="1">
+      <w:start w:val="1"/>
+      <w:numFmt w:val="lowerRoman"/>
+      <w:lvlText w:val="%6."/>
+      <w:lvlJc w:val="right"/>
+      <w:pPr>
+        <w:ind w:left="4320" w:hanging="180"/>
+      </w:pPr>
+    </w:lvl>
+    <w:lvl w:ilvl="6" w:tplc="0402000F" w:tentative="1">
+      <w:start w:val="1"/>
+      <w:numFmt w:val="decimal"/>
+      <w:lvlText w:val="%7."/>
+      <w:lvlJc w:val="left"/>
+      <w:pPr>
+        <w:ind w:left="5040" w:hanging="360"/>
+      </w:pPr>
+    </w:lvl>
+    <w:lvl w:ilvl="7" w:tplc="04020019" w:tentative="1">
+      <w:start w:val="1"/>
+      <w:numFmt w:val="lowerLetter"/>
+      <w:lvlText w:val="%8."/>
+      <w:lvlJc w:val="left"/>
+      <w:pPr>
+        <w:ind w:left="5760" w:hanging="360"/>
+      </w:pPr>
+    </w:lvl>
+    <w:lvl w:ilvl="8" w:tplc="0402001B" w:tentative="1">
+      <w:start w:val="1"/>
+      <w:numFmt w:val="lowerRoman"/>
+      <w:lvlText w:val="%9."/>
+      <w:lvlJc w:val="right"/>
+      <w:pPr>
+        <w:ind w:left="6480" w:hanging="180"/>
+      </w:pPr>
+    </w:lvl>
+  </w:abstractNum>
+  <w:abstractNum w:abstractNumId="9" w15:restartNumberingAfterBreak="0">
     <w:nsid w:val="434C7FD4"/>
     <w:multiLevelType w:val="hybridMultilevel"/>
     <w:tmpl w:val="3C666344"/>
@@ -9082,7 +9028,7 @@
       </w:pPr>
     </w:lvl>
   </w:abstractNum>
-  <w:abstractNum w:abstractNumId="8" w15:restartNumberingAfterBreak="0">
+  <w:abstractNum w:abstractNumId="10" w15:restartNumberingAfterBreak="0">
     <w:nsid w:val="4C8608FD"/>
     <w:multiLevelType w:val="hybridMultilevel"/>
     <w:tmpl w:val="0C9AE296"/>
@@ -9195,7 +9141,7 @@
       </w:rPr>
     </w:lvl>
   </w:abstractNum>
-  <w:abstractNum w:abstractNumId="9" w15:restartNumberingAfterBreak="0">
+  <w:abstractNum w:abstractNumId="11" w15:restartNumberingAfterBreak="0">
     <w:nsid w:val="4D0D2958"/>
     <w:multiLevelType w:val="hybridMultilevel"/>
     <w:tmpl w:val="3C666344"/>
@@ -9284,7 +9230,7 @@
       </w:pPr>
     </w:lvl>
   </w:abstractNum>
-  <w:abstractNum w:abstractNumId="10" w15:restartNumberingAfterBreak="0">
+  <w:abstractNum w:abstractNumId="12" w15:restartNumberingAfterBreak="0">
     <w:nsid w:val="580041EA"/>
     <w:multiLevelType w:val="hybridMultilevel"/>
     <w:tmpl w:val="DDE2C808"/>
@@ -9397,7 +9343,7 @@
       </w:rPr>
     </w:lvl>
   </w:abstractNum>
-  <w:abstractNum w:abstractNumId="11" w15:restartNumberingAfterBreak="0">
+  <w:abstractNum w:abstractNumId="13" w15:restartNumberingAfterBreak="0">
     <w:nsid w:val="5C237CA3"/>
     <w:multiLevelType w:val="hybridMultilevel"/>
     <w:tmpl w:val="72CC6900"/>
@@ -9510,7 +9456,7 @@
       </w:rPr>
     </w:lvl>
   </w:abstractNum>
-  <w:abstractNum w:abstractNumId="12" w15:restartNumberingAfterBreak="0">
+  <w:abstractNum w:abstractNumId="14" w15:restartNumberingAfterBreak="0">
     <w:nsid w:val="5C8F196E"/>
     <w:multiLevelType w:val="hybridMultilevel"/>
     <w:tmpl w:val="3C666344"/>
@@ -9599,7 +9545,7 @@
       </w:pPr>
     </w:lvl>
   </w:abstractNum>
-  <w:abstractNum w:abstractNumId="13" w15:restartNumberingAfterBreak="0">
+  <w:abstractNum w:abstractNumId="15" w15:restartNumberingAfterBreak="0">
     <w:nsid w:val="61FE17AC"/>
     <w:multiLevelType w:val="hybridMultilevel"/>
     <w:tmpl w:val="7D9A0C68"/>
@@ -9711,32 +9657,388 @@
       </w:rPr>
     </w:lvl>
   </w:abstractNum>
+  <w:abstractNum w:abstractNumId="16" w15:restartNumberingAfterBreak="0">
+    <w:nsid w:val="64D21C4E"/>
+    <w:multiLevelType w:val="hybridMultilevel"/>
+    <w:tmpl w:val="3C666344"/>
+    <w:lvl w:ilvl="0" w:tplc="FFFFFFFF">
+      <w:start w:val="1"/>
+      <w:numFmt w:val="decimal"/>
+      <w:lvlText w:val="%1."/>
+      <w:lvlJc w:val="left"/>
+      <w:pPr>
+        <w:ind w:left="720" w:hanging="360"/>
+      </w:pPr>
+      <w:rPr>
+        <w:rFonts w:hint="default"/>
+      </w:rPr>
+    </w:lvl>
+    <w:lvl w:ilvl="1" w:tplc="FFFFFFFF" w:tentative="1">
+      <w:start w:val="1"/>
+      <w:numFmt w:val="lowerLetter"/>
+      <w:lvlText w:val="%2."/>
+      <w:lvlJc w:val="left"/>
+      <w:pPr>
+        <w:ind w:left="1440" w:hanging="360"/>
+      </w:pPr>
+    </w:lvl>
+    <w:lvl w:ilvl="2" w:tplc="FFFFFFFF" w:tentative="1">
+      <w:start w:val="1"/>
+      <w:numFmt w:val="lowerRoman"/>
+      <w:lvlText w:val="%3."/>
+      <w:lvlJc w:val="right"/>
+      <w:pPr>
+        <w:ind w:left="2160" w:hanging="180"/>
+      </w:pPr>
+    </w:lvl>
+    <w:lvl w:ilvl="3" w:tplc="FFFFFFFF" w:tentative="1">
+      <w:start w:val="1"/>
+      <w:numFmt w:val="decimal"/>
+      <w:lvlText w:val="%4."/>
+      <w:lvlJc w:val="left"/>
+      <w:pPr>
+        <w:ind w:left="2880" w:hanging="360"/>
+      </w:pPr>
+    </w:lvl>
+    <w:lvl w:ilvl="4" w:tplc="FFFFFFFF" w:tentative="1">
+      <w:start w:val="1"/>
+      <w:numFmt w:val="lowerLetter"/>
+      <w:lvlText w:val="%5."/>
+      <w:lvlJc w:val="left"/>
+      <w:pPr>
+        <w:ind w:left="3600" w:hanging="360"/>
+      </w:pPr>
+    </w:lvl>
+    <w:lvl w:ilvl="5" w:tplc="FFFFFFFF" w:tentative="1">
+      <w:start w:val="1"/>
+      <w:numFmt w:val="lowerRoman"/>
+      <w:lvlText w:val="%6."/>
+      <w:lvlJc w:val="right"/>
+      <w:pPr>
+        <w:ind w:left="4320" w:hanging="180"/>
+      </w:pPr>
+    </w:lvl>
+    <w:lvl w:ilvl="6" w:tplc="FFFFFFFF" w:tentative="1">
+      <w:start w:val="1"/>
+      <w:numFmt w:val="decimal"/>
+      <w:lvlText w:val="%7."/>
+      <w:lvlJc w:val="left"/>
+      <w:pPr>
+        <w:ind w:left="5040" w:hanging="360"/>
+      </w:pPr>
+    </w:lvl>
+    <w:lvl w:ilvl="7" w:tplc="FFFFFFFF" w:tentative="1">
+      <w:start w:val="1"/>
+      <w:numFmt w:val="lowerLetter"/>
+      <w:lvlText w:val="%8."/>
+      <w:lvlJc w:val="left"/>
+      <w:pPr>
+        <w:ind w:left="5760" w:hanging="360"/>
+      </w:pPr>
+    </w:lvl>
+    <w:lvl w:ilvl="8" w:tplc="FFFFFFFF" w:tentative="1">
+      <w:start w:val="1"/>
+      <w:numFmt w:val="lowerRoman"/>
+      <w:lvlText w:val="%9."/>
+      <w:lvlJc w:val="right"/>
+      <w:pPr>
+        <w:ind w:left="6480" w:hanging="180"/>
+      </w:pPr>
+    </w:lvl>
+  </w:abstractNum>
+  <w:abstractNum w:abstractNumId="17" w15:restartNumberingAfterBreak="0">
+    <w:nsid w:val="68986057"/>
+    <w:multiLevelType w:val="hybridMultilevel"/>
+    <w:tmpl w:val="7896AE96"/>
+    <w:lvl w:ilvl="0" w:tplc="0402000F">
+      <w:start w:val="1"/>
+      <w:numFmt w:val="decimal"/>
+      <w:lvlText w:val="%1."/>
+      <w:lvlJc w:val="left"/>
+      <w:pPr>
+        <w:ind w:left="720" w:hanging="360"/>
+      </w:pPr>
+      <w:rPr>
+        <w:rFonts w:hint="default"/>
+      </w:rPr>
+    </w:lvl>
+    <w:lvl w:ilvl="1" w:tplc="04020019" w:tentative="1">
+      <w:start w:val="1"/>
+      <w:numFmt w:val="lowerLetter"/>
+      <w:lvlText w:val="%2."/>
+      <w:lvlJc w:val="left"/>
+      <w:pPr>
+        <w:ind w:left="1440" w:hanging="360"/>
+      </w:pPr>
+    </w:lvl>
+    <w:lvl w:ilvl="2" w:tplc="0402001B" w:tentative="1">
+      <w:start w:val="1"/>
+      <w:numFmt w:val="lowerRoman"/>
+      <w:lvlText w:val="%3."/>
+      <w:lvlJc w:val="right"/>
+      <w:pPr>
+        <w:ind w:left="2160" w:hanging="180"/>
+      </w:pPr>
+    </w:lvl>
+    <w:lvl w:ilvl="3" w:tplc="0402000F" w:tentative="1">
+      <w:start w:val="1"/>
+      <w:numFmt w:val="decimal"/>
+      <w:lvlText w:val="%4."/>
+      <w:lvlJc w:val="left"/>
+      <w:pPr>
+        <w:ind w:left="2880" w:hanging="360"/>
+      </w:pPr>
+    </w:lvl>
+    <w:lvl w:ilvl="4" w:tplc="04020019" w:tentative="1">
+      <w:start w:val="1"/>
+      <w:numFmt w:val="lowerLetter"/>
+      <w:lvlText w:val="%5."/>
+      <w:lvlJc w:val="left"/>
+      <w:pPr>
+        <w:ind w:left="3600" w:hanging="360"/>
+      </w:pPr>
+    </w:lvl>
+    <w:lvl w:ilvl="5" w:tplc="0402001B" w:tentative="1">
+      <w:start w:val="1"/>
+      <w:numFmt w:val="lowerRoman"/>
+      <w:lvlText w:val="%6."/>
+      <w:lvlJc w:val="right"/>
+      <w:pPr>
+        <w:ind w:left="4320" w:hanging="180"/>
+      </w:pPr>
+    </w:lvl>
+    <w:lvl w:ilvl="6" w:tplc="0402000F" w:tentative="1">
+      <w:start w:val="1"/>
+      <w:numFmt w:val="decimal"/>
+      <w:lvlText w:val="%7."/>
+      <w:lvlJc w:val="left"/>
+      <w:pPr>
+        <w:ind w:left="5040" w:hanging="360"/>
+      </w:pPr>
+    </w:lvl>
+    <w:lvl w:ilvl="7" w:tplc="04020019" w:tentative="1">
+      <w:start w:val="1"/>
+      <w:numFmt w:val="lowerLetter"/>
+      <w:lvlText w:val="%8."/>
+      <w:lvlJc w:val="left"/>
+      <w:pPr>
+        <w:ind w:left="5760" w:hanging="360"/>
+      </w:pPr>
+    </w:lvl>
+    <w:lvl w:ilvl="8" w:tplc="0402001B" w:tentative="1">
+      <w:start w:val="1"/>
+      <w:numFmt w:val="lowerRoman"/>
+      <w:lvlText w:val="%9."/>
+      <w:lvlJc w:val="right"/>
+      <w:pPr>
+        <w:ind w:left="6480" w:hanging="180"/>
+      </w:pPr>
+    </w:lvl>
+  </w:abstractNum>
+  <w:abstractNum w:abstractNumId="18" w15:restartNumberingAfterBreak="0">
+    <w:nsid w:val="75B61D73"/>
+    <w:multiLevelType w:val="hybridMultilevel"/>
+    <w:tmpl w:val="FA1E0AE0"/>
+    <w:lvl w:ilvl="0" w:tplc="0402000F">
+      <w:start w:val="1"/>
+      <w:numFmt w:val="decimal"/>
+      <w:lvlText w:val="%1."/>
+      <w:lvlJc w:val="left"/>
+      <w:pPr>
+        <w:ind w:left="720" w:hanging="360"/>
+      </w:pPr>
+      <w:rPr>
+        <w:rFonts w:hint="default"/>
+      </w:rPr>
+    </w:lvl>
+    <w:lvl w:ilvl="1" w:tplc="04020019" w:tentative="1">
+      <w:start w:val="1"/>
+      <w:numFmt w:val="lowerLetter"/>
+      <w:lvlText w:val="%2."/>
+      <w:lvlJc w:val="left"/>
+      <w:pPr>
+        <w:ind w:left="1440" w:hanging="360"/>
+      </w:pPr>
+    </w:lvl>
+    <w:lvl w:ilvl="2" w:tplc="0402001B" w:tentative="1">
+      <w:start w:val="1"/>
+      <w:numFmt w:val="lowerRoman"/>
+      <w:lvlText w:val="%3."/>
+      <w:lvlJc w:val="right"/>
+      <w:pPr>
+        <w:ind w:left="2160" w:hanging="180"/>
+      </w:pPr>
+    </w:lvl>
+    <w:lvl w:ilvl="3" w:tplc="0402000F" w:tentative="1">
+      <w:start w:val="1"/>
+      <w:numFmt w:val="decimal"/>
+      <w:lvlText w:val="%4."/>
+      <w:lvlJc w:val="left"/>
+      <w:pPr>
+        <w:ind w:left="2880" w:hanging="360"/>
+      </w:pPr>
+    </w:lvl>
+    <w:lvl w:ilvl="4" w:tplc="04020019" w:tentative="1">
+      <w:start w:val="1"/>
+      <w:numFmt w:val="lowerLetter"/>
+      <w:lvlText w:val="%5."/>
+      <w:lvlJc w:val="left"/>
+      <w:pPr>
+        <w:ind w:left="3600" w:hanging="360"/>
+      </w:pPr>
+    </w:lvl>
+    <w:lvl w:ilvl="5" w:tplc="0402001B" w:tentative="1">
+      <w:start w:val="1"/>
+      <w:numFmt w:val="lowerRoman"/>
+      <w:lvlText w:val="%6."/>
+      <w:lvlJc w:val="right"/>
+      <w:pPr>
+        <w:ind w:left="4320" w:hanging="180"/>
+      </w:pPr>
+    </w:lvl>
+    <w:lvl w:ilvl="6" w:tplc="0402000F" w:tentative="1">
+      <w:start w:val="1"/>
+      <w:numFmt w:val="decimal"/>
+      <w:lvlText w:val="%7."/>
+      <w:lvlJc w:val="left"/>
+      <w:pPr>
+        <w:ind w:left="5040" w:hanging="360"/>
+      </w:pPr>
+    </w:lvl>
+    <w:lvl w:ilvl="7" w:tplc="04020019" w:tentative="1">
+      <w:start w:val="1"/>
+      <w:numFmt w:val="lowerLetter"/>
+      <w:lvlText w:val="%8."/>
+      <w:lvlJc w:val="left"/>
+      <w:pPr>
+        <w:ind w:left="5760" w:hanging="360"/>
+      </w:pPr>
+    </w:lvl>
+    <w:lvl w:ilvl="8" w:tplc="0402001B" w:tentative="1">
+      <w:start w:val="1"/>
+      <w:numFmt w:val="lowerRoman"/>
+      <w:lvlText w:val="%9."/>
+      <w:lvlJc w:val="right"/>
+      <w:pPr>
+        <w:ind w:left="6480" w:hanging="180"/>
+      </w:pPr>
+    </w:lvl>
+  </w:abstractNum>
+  <w:abstractNum w:abstractNumId="19" w15:restartNumberingAfterBreak="0">
+    <w:nsid w:val="7BA411E4"/>
+    <w:multiLevelType w:val="hybridMultilevel"/>
+    <w:tmpl w:val="9FA29DA0"/>
+    <w:lvl w:ilvl="0" w:tplc="0402000F">
+      <w:start w:val="1"/>
+      <w:numFmt w:val="decimal"/>
+      <w:lvlText w:val="%1."/>
+      <w:lvlJc w:val="left"/>
+      <w:pPr>
+        <w:ind w:left="720" w:hanging="360"/>
+      </w:pPr>
+      <w:rPr>
+        <w:rFonts w:hint="default"/>
+      </w:rPr>
+    </w:lvl>
+    <w:lvl w:ilvl="1" w:tplc="04020019" w:tentative="1">
+      <w:start w:val="1"/>
+      <w:numFmt w:val="lowerLetter"/>
+      <w:lvlText w:val="%2."/>
+      <w:lvlJc w:val="left"/>
+      <w:pPr>
+        <w:ind w:left="1440" w:hanging="360"/>
+      </w:pPr>
+    </w:lvl>
+    <w:lvl w:ilvl="2" w:tplc="0402001B" w:tentative="1">
+      <w:start w:val="1"/>
+      <w:numFmt w:val="lowerRoman"/>
+      <w:lvlText w:val="%3."/>
+      <w:lvlJc w:val="right"/>
+      <w:pPr>
+        <w:ind w:left="2160" w:hanging="180"/>
+      </w:pPr>
+    </w:lvl>
+    <w:lvl w:ilvl="3" w:tplc="0402000F" w:tentative="1">
+      <w:start w:val="1"/>
+      <w:numFmt w:val="decimal"/>
+      <w:lvlText w:val="%4."/>
+      <w:lvlJc w:val="left"/>
+      <w:pPr>
+        <w:ind w:left="2880" w:hanging="360"/>
+      </w:pPr>
+    </w:lvl>
+    <w:lvl w:ilvl="4" w:tplc="04020019" w:tentative="1">
+      <w:start w:val="1"/>
+      <w:numFmt w:val="lowerLetter"/>
+      <w:lvlText w:val="%5."/>
+      <w:lvlJc w:val="left"/>
+      <w:pPr>
+        <w:ind w:left="3600" w:hanging="360"/>
+      </w:pPr>
+    </w:lvl>
+    <w:lvl w:ilvl="5" w:tplc="0402001B" w:tentative="1">
+      <w:start w:val="1"/>
+      <w:numFmt w:val="lowerRoman"/>
+      <w:lvlText w:val="%6."/>
+      <w:lvlJc w:val="right"/>
+      <w:pPr>
+        <w:ind w:left="4320" w:hanging="180"/>
+      </w:pPr>
+    </w:lvl>
+    <w:lvl w:ilvl="6" w:tplc="0402000F" w:tentative="1">
+      <w:start w:val="1"/>
+      <w:numFmt w:val="decimal"/>
+      <w:lvlText w:val="%7."/>
+      <w:lvlJc w:val="left"/>
+      <w:pPr>
+        <w:ind w:left="5040" w:hanging="360"/>
+      </w:pPr>
+    </w:lvl>
+    <w:lvl w:ilvl="7" w:tplc="04020019" w:tentative="1">
+      <w:start w:val="1"/>
+      <w:numFmt w:val="lowerLetter"/>
+      <w:lvlText w:val="%8."/>
+      <w:lvlJc w:val="left"/>
+      <w:pPr>
+        <w:ind w:left="5760" w:hanging="360"/>
+      </w:pPr>
+    </w:lvl>
+    <w:lvl w:ilvl="8" w:tplc="0402001B" w:tentative="1">
+      <w:start w:val="1"/>
+      <w:numFmt w:val="lowerRoman"/>
+      <w:lvlText w:val="%9."/>
+      <w:lvlJc w:val="right"/>
+      <w:pPr>
+        <w:ind w:left="6480" w:hanging="180"/>
+      </w:pPr>
+    </w:lvl>
+  </w:abstractNum>
   <w:num w:numId="1" w16cid:durableId="1916082888">
     <w:abstractNumId w:val="2"/>
   </w:num>
   <w:num w:numId="2" w16cid:durableId="716245200">
-    <w:abstractNumId w:val="8"/>
+    <w:abstractNumId w:val="10"/>
   </w:num>
   <w:num w:numId="3" w16cid:durableId="748694845">
     <w:abstractNumId w:val="5"/>
   </w:num>
   <w:num w:numId="4" w16cid:durableId="969824233">
-    <w:abstractNumId w:val="10"/>
+    <w:abstractNumId w:val="12"/>
   </w:num>
   <w:num w:numId="5" w16cid:durableId="2051025326">
     <w:abstractNumId w:val="3"/>
   </w:num>
   <w:num w:numId="6" w16cid:durableId="695741574">
-    <w:abstractNumId w:val="11"/>
+    <w:abstractNumId w:val="13"/>
   </w:num>
   <w:num w:numId="7" w16cid:durableId="1188831398">
     <w:abstractNumId w:val="4"/>
   </w:num>
   <w:num w:numId="8" w16cid:durableId="1075323210">
-    <w:abstractNumId w:val="13"/>
+    <w:abstractNumId w:val="15"/>
   </w:num>
   <w:num w:numId="9" w16cid:durableId="720324039">
-    <w:abstractNumId w:val="12"/>
+    <w:abstractNumId w:val="14"/>
   </w:num>
   <w:num w:numId="10" w16cid:durableId="2008362986">
     <w:abstractNumId w:val="0"/>
@@ -9745,13 +10047,31 @@
     <w:abstractNumId w:val="1"/>
   </w:num>
   <w:num w:numId="12" w16cid:durableId="768965135">
+    <w:abstractNumId w:val="9"/>
+  </w:num>
+  <w:num w:numId="13" w16cid:durableId="859901641">
     <w:abstractNumId w:val="7"/>
   </w:num>
-  <w:num w:numId="13" w16cid:durableId="859901641">
+  <w:num w:numId="14" w16cid:durableId="1245601671">
+    <w:abstractNumId w:val="11"/>
+  </w:num>
+  <w:num w:numId="15" w16cid:durableId="1018191260">
+    <w:abstractNumId w:val="8"/>
+  </w:num>
+  <w:num w:numId="16" w16cid:durableId="2025856783">
+    <w:abstractNumId w:val="17"/>
+  </w:num>
+  <w:num w:numId="17" w16cid:durableId="2057385983">
+    <w:abstractNumId w:val="18"/>
+  </w:num>
+  <w:num w:numId="18" w16cid:durableId="1424649004">
+    <w:abstractNumId w:val="19"/>
+  </w:num>
+  <w:num w:numId="19" w16cid:durableId="267390556">
+    <w:abstractNumId w:val="16"/>
+  </w:num>
+  <w:num w:numId="20" w16cid:durableId="514854130">
     <w:abstractNumId w:val="6"/>
-  </w:num>
-  <w:num w:numId="14" w16cid:durableId="1245601671">
-    <w:abstractNumId w:val="9"/>
   </w:num>
 </w:numbering>
 </file>

</xml_diff>